<commit_message>
adding the idle feature and the tests for it
</commit_message>
<xml_diff>
--- a/Documentation/Test - Test Cases & Results.docx
+++ b/Documentation/Test - Test Cases & Results.docx
@@ -343,7 +343,7 @@
           <w:r>
             <w:fldChar w:fldCharType="separate"/>
           </w:r>
-          <w:hyperlink w:anchor="_Toc54879421" w:history="1">
+          <w:hyperlink w:anchor="_Toc54913379" w:history="1">
             <w:r>
               <w:rPr>
                 <w:rStyle w:val="Hyperlink"/>
@@ -370,7 +370,7 @@
                 <w:noProof/>
                 <w:webHidden/>
               </w:rPr>
-              <w:instrText xml:space="preserve"> PAGEREF _Toc54879421 \h </w:instrText>
+              <w:instrText xml:space="preserve"> PAGEREF _Toc54913379 \h </w:instrText>
             </w:r>
             <w:r>
               <w:rPr>
@@ -413,7 +413,7 @@
               <w:lang w:eastAsia="en-GB"/>
             </w:rPr>
           </w:pPr>
-          <w:hyperlink w:anchor="_Toc54879422" w:history="1">
+          <w:hyperlink w:anchor="_Toc54913380" w:history="1">
             <w:r>
               <w:rPr>
                 <w:rStyle w:val="Hyperlink"/>
@@ -440,7 +440,7 @@
                 <w:noProof/>
                 <w:webHidden/>
               </w:rPr>
-              <w:instrText xml:space="preserve"> PAGEREF _Toc54879422 \h </w:instrText>
+              <w:instrText xml:space="preserve"> PAGEREF _Toc54913380 \h </w:instrText>
             </w:r>
             <w:r>
               <w:rPr>
@@ -460,7 +460,7 @@
                 <w:noProof/>
                 <w:webHidden/>
               </w:rPr>
-              <w:t>6</w:t>
+              <w:t>7</w:t>
             </w:r>
             <w:r>
               <w:rPr>
@@ -483,7 +483,7 @@
               <w:lang w:eastAsia="en-GB"/>
             </w:rPr>
           </w:pPr>
-          <w:hyperlink w:anchor="_Toc54879423" w:history="1">
+          <w:hyperlink w:anchor="_Toc54913381" w:history="1">
             <w:r>
               <w:rPr>
                 <w:rStyle w:val="Hyperlink"/>
@@ -510,7 +510,7 @@
                 <w:noProof/>
                 <w:webHidden/>
               </w:rPr>
-              <w:instrText xml:space="preserve"> PAGEREF _Toc54879423 \h </w:instrText>
+              <w:instrText xml:space="preserve"> PAGEREF _Toc54913381 \h </w:instrText>
             </w:r>
             <w:r>
               <w:rPr>
@@ -530,7 +530,7 @@
                 <w:noProof/>
                 <w:webHidden/>
               </w:rPr>
-              <w:t>6</w:t>
+              <w:t>7</w:t>
             </w:r>
             <w:r>
               <w:rPr>
@@ -553,13 +553,13 @@
               <w:lang w:eastAsia="en-GB"/>
             </w:rPr>
           </w:pPr>
-          <w:hyperlink w:anchor="_Toc54879424" w:history="1">
+          <w:hyperlink w:anchor="_Toc54913382" w:history="1">
             <w:r>
               <w:rPr>
                 <w:rStyle w:val="Hyperlink"/>
                 <w:noProof/>
               </w:rPr>
-              <w:t>1.3a: ‘All Songs’ view about to click the ‘order’ button at the top right of the display screen.</w:t>
+              <w:t>1.2a: ‘Home’ view.</w:t>
             </w:r>
             <w:r>
               <w:rPr>
@@ -580,7 +580,7 @@
                 <w:noProof/>
                 <w:webHidden/>
               </w:rPr>
-              <w:instrText xml:space="preserve"> PAGEREF _Toc54879424 \h </w:instrText>
+              <w:instrText xml:space="preserve"> PAGEREF _Toc54913382 \h </w:instrText>
             </w:r>
             <w:r>
               <w:rPr>
@@ -623,13 +623,13 @@
               <w:lang w:eastAsia="en-GB"/>
             </w:rPr>
           </w:pPr>
-          <w:hyperlink w:anchor="_Toc54879425" w:history="1">
+          <w:hyperlink w:anchor="_Toc54913383" w:history="1">
             <w:r>
               <w:rPr>
                 <w:rStyle w:val="Hyperlink"/>
                 <w:noProof/>
               </w:rPr>
-              <w:t>1.3b: ‘All Songs’ view after clicking the ‘order’ button. Now ordered by ‘album’.</w:t>
+              <w:t>1.2b: ‘Home’ view asleep.</w:t>
             </w:r>
             <w:r>
               <w:rPr>
@@ -650,7 +650,7 @@
                 <w:noProof/>
                 <w:webHidden/>
               </w:rPr>
-              <w:instrText xml:space="preserve"> PAGEREF _Toc54879425 \h </w:instrText>
+              <w:instrText xml:space="preserve"> PAGEREF _Toc54913383 \h </w:instrText>
             </w:r>
             <w:r>
               <w:rPr>
@@ -670,7 +670,7 @@
                 <w:noProof/>
                 <w:webHidden/>
               </w:rPr>
-              <w:t>7</w:t>
+              <w:t>8</w:t>
             </w:r>
             <w:r>
               <w:rPr>
@@ -693,13 +693,13 @@
               <w:lang w:eastAsia="en-GB"/>
             </w:rPr>
           </w:pPr>
-          <w:hyperlink w:anchor="_Toc54879426" w:history="1">
+          <w:hyperlink w:anchor="_Toc54913384" w:history="1">
             <w:r>
               <w:rPr>
                 <w:rStyle w:val="Hyperlink"/>
                 <w:noProof/>
               </w:rPr>
-              <w:t>1.3c: ‘All Songs’ view after clicking the ‘order’ button again. Now ordered by ‘title’.</w:t>
+              <w:t>1.3a: ‘All Songs’ view about to click the ‘order’ button at the top right of the display screen.</w:t>
             </w:r>
             <w:r>
               <w:rPr>
@@ -720,7 +720,7 @@
                 <w:noProof/>
                 <w:webHidden/>
               </w:rPr>
-              <w:instrText xml:space="preserve"> PAGEREF _Toc54879426 \h </w:instrText>
+              <w:instrText xml:space="preserve"> PAGEREF _Toc54913384 \h </w:instrText>
             </w:r>
             <w:r>
               <w:rPr>
@@ -763,13 +763,13 @@
               <w:lang w:eastAsia="en-GB"/>
             </w:rPr>
           </w:pPr>
-          <w:hyperlink w:anchor="_Toc54879427" w:history="1">
+          <w:hyperlink w:anchor="_Toc54913385" w:history="1">
             <w:r>
               <w:rPr>
                 <w:rStyle w:val="Hyperlink"/>
                 <w:noProof/>
               </w:rPr>
-              <w:t>1.3d: ‘All Songs’ view immediately after clicking the ‘order’ button a popup displays for 800ms the new order.</w:t>
+              <w:t>1.3b: ‘All Songs’ view after clicking the ‘order’ button. Now ordered by ‘album’.</w:t>
             </w:r>
             <w:r>
               <w:rPr>
@@ -790,7 +790,7 @@
                 <w:noProof/>
                 <w:webHidden/>
               </w:rPr>
-              <w:instrText xml:space="preserve"> PAGEREF _Toc54879427 \h </w:instrText>
+              <w:instrText xml:space="preserve"> PAGEREF _Toc54913385 \h </w:instrText>
             </w:r>
             <w:r>
               <w:rPr>
@@ -810,7 +810,7 @@
                 <w:noProof/>
                 <w:webHidden/>
               </w:rPr>
-              <w:t>8</w:t>
+              <w:t>9</w:t>
             </w:r>
             <w:r>
               <w:rPr>
@@ -833,13 +833,13 @@
               <w:lang w:eastAsia="en-GB"/>
             </w:rPr>
           </w:pPr>
-          <w:hyperlink w:anchor="_Toc54879428" w:history="1">
+          <w:hyperlink w:anchor="_Toc54913386" w:history="1">
             <w:r>
               <w:rPr>
                 <w:rStyle w:val="Hyperlink"/>
                 <w:noProof/>
               </w:rPr>
-              <w:t>2.1a: ‘Home’ view about to click ‘All Songs’ button.</w:t>
+              <w:t>1.3c: ‘All Songs’ view after clicking the ‘order’ button again. Now ordered by ‘title’.</w:t>
             </w:r>
             <w:r>
               <w:rPr>
@@ -860,7 +860,7 @@
                 <w:noProof/>
                 <w:webHidden/>
               </w:rPr>
-              <w:instrText xml:space="preserve"> PAGEREF _Toc54879428 \h </w:instrText>
+              <w:instrText xml:space="preserve"> PAGEREF _Toc54913386 \h </w:instrText>
             </w:r>
             <w:r>
               <w:rPr>
@@ -903,13 +903,13 @@
               <w:lang w:eastAsia="en-GB"/>
             </w:rPr>
           </w:pPr>
-          <w:hyperlink w:anchor="_Toc54879429" w:history="1">
+          <w:hyperlink w:anchor="_Toc54913387" w:history="1">
             <w:r>
               <w:rPr>
                 <w:rStyle w:val="Hyperlink"/>
                 <w:noProof/>
               </w:rPr>
-              <w:t>2.1b: ‘All Songs’ view after clicking the ‘All Songs’ button from the ‘Home’ view.</w:t>
+              <w:t>1.3d: ‘All Songs’ view immediately after clicking the ‘order’ button a popup displays for 800ms the new order.</w:t>
             </w:r>
             <w:r>
               <w:rPr>
@@ -930,7 +930,7 @@
                 <w:noProof/>
                 <w:webHidden/>
               </w:rPr>
-              <w:instrText xml:space="preserve"> PAGEREF _Toc54879429 \h </w:instrText>
+              <w:instrText xml:space="preserve"> PAGEREF _Toc54913387 \h </w:instrText>
             </w:r>
             <w:r>
               <w:rPr>
@@ -973,13 +973,13 @@
               <w:lang w:eastAsia="en-GB"/>
             </w:rPr>
           </w:pPr>
-          <w:hyperlink w:anchor="_Toc54879430" w:history="1">
+          <w:hyperlink w:anchor="_Toc54913388" w:history="1">
             <w:r>
               <w:rPr>
                 <w:rStyle w:val="Hyperlink"/>
                 <w:noProof/>
               </w:rPr>
-              <w:t>2.2a: ‘Home’ view about to click ‘My Playlists’ button.</w:t>
+              <w:t>2.1a: ‘Home’ view about to click ‘All Songs’ button.</w:t>
             </w:r>
             <w:r>
               <w:rPr>
@@ -1000,7 +1000,7 @@
                 <w:noProof/>
                 <w:webHidden/>
               </w:rPr>
-              <w:instrText xml:space="preserve"> PAGEREF _Toc54879430 \h </w:instrText>
+              <w:instrText xml:space="preserve"> PAGEREF _Toc54913388 \h </w:instrText>
             </w:r>
             <w:r>
               <w:rPr>
@@ -1020,7 +1020,7 @@
                 <w:noProof/>
                 <w:webHidden/>
               </w:rPr>
-              <w:t>10</w:t>
+              <w:t>11</w:t>
             </w:r>
             <w:r>
               <w:rPr>
@@ -1043,13 +1043,13 @@
               <w:lang w:eastAsia="en-GB"/>
             </w:rPr>
           </w:pPr>
-          <w:hyperlink w:anchor="_Toc54879431" w:history="1">
+          <w:hyperlink w:anchor="_Toc54913389" w:history="1">
             <w:r>
               <w:rPr>
                 <w:rStyle w:val="Hyperlink"/>
                 <w:noProof/>
               </w:rPr>
-              <w:t>2.2b: ‘My Playlists’ view after clicking the ‘My Playlists’ button from the ‘Home’ view.</w:t>
+              <w:t>2.1b: ‘All Songs’ view after clicking the ‘All Songs’ button from the ‘Home’ view.</w:t>
             </w:r>
             <w:r>
               <w:rPr>
@@ -1070,7 +1070,7 @@
                 <w:noProof/>
                 <w:webHidden/>
               </w:rPr>
-              <w:instrText xml:space="preserve"> PAGEREF _Toc54879431 \h </w:instrText>
+              <w:instrText xml:space="preserve"> PAGEREF _Toc54913389 \h </w:instrText>
             </w:r>
             <w:r>
               <w:rPr>
@@ -1113,13 +1113,13 @@
               <w:lang w:eastAsia="en-GB"/>
             </w:rPr>
           </w:pPr>
-          <w:hyperlink w:anchor="_Toc54879432" w:history="1">
+          <w:hyperlink w:anchor="_Toc54913390" w:history="1">
             <w:r>
               <w:rPr>
                 <w:rStyle w:val="Hyperlink"/>
                 <w:noProof/>
               </w:rPr>
-              <w:t>2.3a: ‘Home’ view about to click ‘Search’ button.</w:t>
+              <w:t>2.2a: ‘Home’ view about to click ‘My Playlists’ button.</w:t>
             </w:r>
             <w:r>
               <w:rPr>
@@ -1140,7 +1140,7 @@
                 <w:noProof/>
                 <w:webHidden/>
               </w:rPr>
-              <w:instrText xml:space="preserve"> PAGEREF _Toc54879432 \h </w:instrText>
+              <w:instrText xml:space="preserve"> PAGEREF _Toc54913390 \h </w:instrText>
             </w:r>
             <w:r>
               <w:rPr>
@@ -1160,7 +1160,7 @@
                 <w:noProof/>
                 <w:webHidden/>
               </w:rPr>
-              <w:t>11</w:t>
+              <w:t>12</w:t>
             </w:r>
             <w:r>
               <w:rPr>
@@ -1183,13 +1183,13 @@
               <w:lang w:eastAsia="en-GB"/>
             </w:rPr>
           </w:pPr>
-          <w:hyperlink w:anchor="_Toc54879433" w:history="1">
+          <w:hyperlink w:anchor="_Toc54913391" w:history="1">
             <w:r>
               <w:rPr>
                 <w:rStyle w:val="Hyperlink"/>
                 <w:noProof/>
               </w:rPr>
-              <w:t>2.3b: ‘Search’ view after clicking the ‘Search’ button from the ‘Home’ view.</w:t>
+              <w:t>2.2b: ‘My Playlists’ view after clicking the ‘My Playlists’ button from the ‘Home’ view.</w:t>
             </w:r>
             <w:r>
               <w:rPr>
@@ -1210,7 +1210,7 @@
                 <w:noProof/>
                 <w:webHidden/>
               </w:rPr>
-              <w:instrText xml:space="preserve"> PAGEREF _Toc54879433 \h </w:instrText>
+              <w:instrText xml:space="preserve"> PAGEREF _Toc54913391 \h </w:instrText>
             </w:r>
             <w:r>
               <w:rPr>
@@ -1253,13 +1253,13 @@
               <w:lang w:eastAsia="en-GB"/>
             </w:rPr>
           </w:pPr>
-          <w:hyperlink w:anchor="_Toc54879434" w:history="1">
+          <w:hyperlink w:anchor="_Toc54913392" w:history="1">
             <w:r>
               <w:rPr>
                 <w:rStyle w:val="Hyperlink"/>
                 <w:noProof/>
               </w:rPr>
-              <w:t>2.4a: ‘All Songs’ view about to click ‘Home’ button.</w:t>
+              <w:t>2.3a: ‘Home’ view about to click ‘Search’ button.</w:t>
             </w:r>
             <w:r>
               <w:rPr>
@@ -1280,7 +1280,7 @@
                 <w:noProof/>
                 <w:webHidden/>
               </w:rPr>
-              <w:instrText xml:space="preserve"> PAGEREF _Toc54879434 \h </w:instrText>
+              <w:instrText xml:space="preserve"> PAGEREF _Toc54913392 \h </w:instrText>
             </w:r>
             <w:r>
               <w:rPr>
@@ -1300,7 +1300,7 @@
                 <w:noProof/>
                 <w:webHidden/>
               </w:rPr>
-              <w:t>12</w:t>
+              <w:t>13</w:t>
             </w:r>
             <w:r>
               <w:rPr>
@@ -1323,13 +1323,13 @@
               <w:lang w:eastAsia="en-GB"/>
             </w:rPr>
           </w:pPr>
-          <w:hyperlink w:anchor="_Toc54879435" w:history="1">
+          <w:hyperlink w:anchor="_Toc54913393" w:history="1">
             <w:r>
               <w:rPr>
                 <w:rStyle w:val="Hyperlink"/>
                 <w:noProof/>
               </w:rPr>
-              <w:t>2.4b: ‘Home’ view after clicking the ‘Home’ button from the ‘All Songs’ view.</w:t>
+              <w:t>2.3b: ‘Search’ view after clicking the ‘Search’ button from the ‘Home’ view.</w:t>
             </w:r>
             <w:r>
               <w:rPr>
@@ -1350,7 +1350,7 @@
                 <w:noProof/>
                 <w:webHidden/>
               </w:rPr>
-              <w:instrText xml:space="preserve"> PAGEREF _Toc54879435 \h </w:instrText>
+              <w:instrText xml:space="preserve"> PAGEREF _Toc54913393 \h </w:instrText>
             </w:r>
             <w:r>
               <w:rPr>
@@ -1393,13 +1393,13 @@
               <w:lang w:eastAsia="en-GB"/>
             </w:rPr>
           </w:pPr>
-          <w:hyperlink w:anchor="_Toc54879436" w:history="1">
+          <w:hyperlink w:anchor="_Toc54913394" w:history="1">
             <w:r>
               <w:rPr>
                 <w:rStyle w:val="Hyperlink"/>
                 <w:noProof/>
               </w:rPr>
-              <w:t>2.5a: ‘All Songs’ view about to click ‘String Quartet No 14 in D minor’ song button.</w:t>
+              <w:t>2.4a: ‘All Songs’ view about to click ‘Home’ button.</w:t>
             </w:r>
             <w:r>
               <w:rPr>
@@ -1420,7 +1420,7 @@
                 <w:noProof/>
                 <w:webHidden/>
               </w:rPr>
-              <w:instrText xml:space="preserve"> PAGEREF _Toc54879436 \h </w:instrText>
+              <w:instrText xml:space="preserve"> PAGEREF _Toc54913394 \h </w:instrText>
             </w:r>
             <w:r>
               <w:rPr>
@@ -1440,7 +1440,7 @@
                 <w:noProof/>
                 <w:webHidden/>
               </w:rPr>
-              <w:t>13</w:t>
+              <w:t>14</w:t>
             </w:r>
             <w:r>
               <w:rPr>
@@ -1463,13 +1463,13 @@
               <w:lang w:eastAsia="en-GB"/>
             </w:rPr>
           </w:pPr>
-          <w:hyperlink w:anchor="_Toc54879437" w:history="1">
+          <w:hyperlink w:anchor="_Toc54913395" w:history="1">
             <w:r>
               <w:rPr>
                 <w:rStyle w:val="Hyperlink"/>
                 <w:noProof/>
               </w:rPr>
-              <w:t>2.5b: ‘Player’ view after clicking the ‘String Quartet No 14 in D minor’ song button from the ‘All Songs’ view.</w:t>
+              <w:t>2.4b: ‘Home’ view after clicking the ‘Home’ button from the ‘All Songs’ view.</w:t>
             </w:r>
             <w:r>
               <w:rPr>
@@ -1490,7 +1490,7 @@
                 <w:noProof/>
                 <w:webHidden/>
               </w:rPr>
-              <w:instrText xml:space="preserve"> PAGEREF _Toc54879437 \h </w:instrText>
+              <w:instrText xml:space="preserve"> PAGEREF _Toc54913395 \h </w:instrText>
             </w:r>
             <w:r>
               <w:rPr>
@@ -1533,13 +1533,13 @@
               <w:lang w:eastAsia="en-GB"/>
             </w:rPr>
           </w:pPr>
-          <w:hyperlink w:anchor="_Toc54879438" w:history="1">
+          <w:hyperlink w:anchor="_Toc54913396" w:history="1">
             <w:r>
               <w:rPr>
                 <w:rStyle w:val="Hyperlink"/>
                 <w:noProof/>
               </w:rPr>
-              <w:t>2.6a: ‘Search Results’ view after searching for ‘franz’ and getting back related songs.</w:t>
+              <w:t>2.5a: ‘All Songs’ view about to click ‘String Quartet No 14 in D minor’ song button.</w:t>
             </w:r>
             <w:r>
               <w:rPr>
@@ -1560,7 +1560,7 @@
                 <w:noProof/>
                 <w:webHidden/>
               </w:rPr>
-              <w:instrText xml:space="preserve"> PAGEREF _Toc54879438 \h </w:instrText>
+              <w:instrText xml:space="preserve"> PAGEREF _Toc54913396 \h </w:instrText>
             </w:r>
             <w:r>
               <w:rPr>
@@ -1580,7 +1580,7 @@
                 <w:noProof/>
                 <w:webHidden/>
               </w:rPr>
-              <w:t>14</w:t>
+              <w:t>15</w:t>
             </w:r>
             <w:r>
               <w:rPr>
@@ -1603,13 +1603,13 @@
               <w:lang w:eastAsia="en-GB"/>
             </w:rPr>
           </w:pPr>
-          <w:hyperlink w:anchor="_Toc54879439" w:history="1">
+          <w:hyperlink w:anchor="_Toc54913397" w:history="1">
             <w:r>
               <w:rPr>
                 <w:rStyle w:val="Hyperlink"/>
                 <w:noProof/>
               </w:rPr>
-              <w:t>2.6b: ‘Player’ view after clicking the ‘Ave Maria’ song button from the ‘Search Results’ view.</w:t>
+              <w:t>2.5b: ‘Player’ view after clicking the ‘String Quartet No 14 in D minor’ song button from the ‘All Songs’ view.</w:t>
             </w:r>
             <w:r>
               <w:rPr>
@@ -1630,7 +1630,7 @@
                 <w:noProof/>
                 <w:webHidden/>
               </w:rPr>
-              <w:instrText xml:space="preserve"> PAGEREF _Toc54879439 \h </w:instrText>
+              <w:instrText xml:space="preserve"> PAGEREF _Toc54913397 \h </w:instrText>
             </w:r>
             <w:r>
               <w:rPr>
@@ -1673,13 +1673,13 @@
               <w:lang w:eastAsia="en-GB"/>
             </w:rPr>
           </w:pPr>
-          <w:hyperlink w:anchor="_Toc54879440" w:history="1">
+          <w:hyperlink w:anchor="_Toc54913398" w:history="1">
             <w:r>
               <w:rPr>
                 <w:rStyle w:val="Hyperlink"/>
                 <w:noProof/>
               </w:rPr>
-              <w:t>2.7a: ‘My Playlist’ view about to click the ‘My fav’s’ playlist button.</w:t>
+              <w:t>2.6a: ‘Search Results’ view after searching for ‘franz’ and getting back related songs.</w:t>
             </w:r>
             <w:r>
               <w:rPr>
@@ -1700,7 +1700,7 @@
                 <w:noProof/>
                 <w:webHidden/>
               </w:rPr>
-              <w:instrText xml:space="preserve"> PAGEREF _Toc54879440 \h </w:instrText>
+              <w:instrText xml:space="preserve"> PAGEREF _Toc54913398 \h </w:instrText>
             </w:r>
             <w:r>
               <w:rPr>
@@ -1720,7 +1720,7 @@
                 <w:noProof/>
                 <w:webHidden/>
               </w:rPr>
-              <w:t>15</w:t>
+              <w:t>16</w:t>
             </w:r>
             <w:r>
               <w:rPr>
@@ -1743,13 +1743,13 @@
               <w:lang w:eastAsia="en-GB"/>
             </w:rPr>
           </w:pPr>
-          <w:hyperlink w:anchor="_Toc54879441" w:history="1">
+          <w:hyperlink w:anchor="_Toc54913399" w:history="1">
             <w:r>
               <w:rPr>
                 <w:rStyle w:val="Hyperlink"/>
                 <w:noProof/>
               </w:rPr>
-              <w:t>2.7b: ‘Player’ view after clicking the ‘My fav’s’’ playlist button from the ‘My Playlist’ view.</w:t>
+              <w:t>2.6b: ‘Player’ view after clicking the ‘Ave Maria’ song button from the ‘Search Results’ view.</w:t>
             </w:r>
             <w:r>
               <w:rPr>
@@ -1770,7 +1770,7 @@
                 <w:noProof/>
                 <w:webHidden/>
               </w:rPr>
-              <w:instrText xml:space="preserve"> PAGEREF _Toc54879441 \h </w:instrText>
+              <w:instrText xml:space="preserve"> PAGEREF _Toc54913399 \h </w:instrText>
             </w:r>
             <w:r>
               <w:rPr>
@@ -1813,13 +1813,13 @@
               <w:lang w:eastAsia="en-GB"/>
             </w:rPr>
           </w:pPr>
-          <w:hyperlink w:anchor="_Toc54879442" w:history="1">
+          <w:hyperlink w:anchor="_Toc54913400" w:history="1">
             <w:r>
               <w:rPr>
                 <w:rStyle w:val="Hyperlink"/>
                 <w:noProof/>
               </w:rPr>
-              <w:t>3.1a: ‘Search’ view about to search for the term ‘franz’.</w:t>
+              <w:t>2.7a: ‘My Playlist’ view about to click the ‘My fav’s’ playlist button.</w:t>
             </w:r>
             <w:r>
               <w:rPr>
@@ -1840,7 +1840,7 @@
                 <w:noProof/>
                 <w:webHidden/>
               </w:rPr>
-              <w:instrText xml:space="preserve"> PAGEREF _Toc54879442 \h </w:instrText>
+              <w:instrText xml:space="preserve"> PAGEREF _Toc54913400 \h </w:instrText>
             </w:r>
             <w:r>
               <w:rPr>
@@ -1860,7 +1860,7 @@
                 <w:noProof/>
                 <w:webHidden/>
               </w:rPr>
-              <w:t>16</w:t>
+              <w:t>17</w:t>
             </w:r>
             <w:r>
               <w:rPr>
@@ -1883,13 +1883,13 @@
               <w:lang w:eastAsia="en-GB"/>
             </w:rPr>
           </w:pPr>
-          <w:hyperlink w:anchor="_Toc54879443" w:history="1">
+          <w:hyperlink w:anchor="_Toc54913401" w:history="1">
             <w:r>
               <w:rPr>
                 <w:rStyle w:val="Hyperlink"/>
                 <w:noProof/>
               </w:rPr>
-              <w:t>3.1b: ‘Search Results’ view after searching for ‘franz’ and getting back related songs.</w:t>
+              <w:t>2.7b: ‘Player’ view after clicking the ‘My fav’s’’ playlist button from the ‘My Playlist’ view.</w:t>
             </w:r>
             <w:r>
               <w:rPr>
@@ -1910,7 +1910,7 @@
                 <w:noProof/>
                 <w:webHidden/>
               </w:rPr>
-              <w:instrText xml:space="preserve"> PAGEREF _Toc54879443 \h </w:instrText>
+              <w:instrText xml:space="preserve"> PAGEREF _Toc54913401 \h </w:instrText>
             </w:r>
             <w:r>
               <w:rPr>
@@ -1953,13 +1953,13 @@
               <w:lang w:eastAsia="en-GB"/>
             </w:rPr>
           </w:pPr>
-          <w:hyperlink w:anchor="_Toc54879444" w:history="1">
+          <w:hyperlink w:anchor="_Toc54913402" w:history="1">
             <w:r>
               <w:rPr>
                 <w:rStyle w:val="Hyperlink"/>
                 <w:noProof/>
               </w:rPr>
-              <w:t>3.2a: ‘Search’ view about to search for the term ‘star’.</w:t>
+              <w:t>2.8a: ‘My Playlists’ view, about to hit the ‘Create New’ button.</w:t>
             </w:r>
             <w:r>
               <w:rPr>
@@ -1980,7 +1980,7 @@
                 <w:noProof/>
                 <w:webHidden/>
               </w:rPr>
-              <w:instrText xml:space="preserve"> PAGEREF _Toc54879444 \h </w:instrText>
+              <w:instrText xml:space="preserve"> PAGEREF _Toc54913402 \h </w:instrText>
             </w:r>
             <w:r>
               <w:rPr>
@@ -2000,7 +2000,7 @@
                 <w:noProof/>
                 <w:webHidden/>
               </w:rPr>
-              <w:t>17</w:t>
+              <w:t>18</w:t>
             </w:r>
             <w:r>
               <w:rPr>
@@ -2023,13 +2023,13 @@
               <w:lang w:eastAsia="en-GB"/>
             </w:rPr>
           </w:pPr>
-          <w:hyperlink w:anchor="_Toc54879445" w:history="1">
+          <w:hyperlink w:anchor="_Toc54913403" w:history="1">
             <w:r>
               <w:rPr>
                 <w:rStyle w:val="Hyperlink"/>
                 <w:noProof/>
               </w:rPr>
-              <w:t>3.2b: ‘Search Results’ view after searching for ‘star’ and informed there are no results for that search.</w:t>
+              <w:t>2.8b: ‘Playlist Editor’ view, after hitting the ‘Create New’ button for the ‘My Playlists’ view.</w:t>
             </w:r>
             <w:r>
               <w:rPr>
@@ -2050,7 +2050,7 @@
                 <w:noProof/>
                 <w:webHidden/>
               </w:rPr>
-              <w:instrText xml:space="preserve"> PAGEREF _Toc54879445 \h </w:instrText>
+              <w:instrText xml:space="preserve"> PAGEREF _Toc54913403 \h </w:instrText>
             </w:r>
             <w:r>
               <w:rPr>
@@ -2093,13 +2093,13 @@
               <w:lang w:eastAsia="en-GB"/>
             </w:rPr>
           </w:pPr>
-          <w:hyperlink w:anchor="_Toc54879446" w:history="1">
+          <w:hyperlink w:anchor="_Toc54913404" w:history="1">
             <w:r>
               <w:rPr>
                 <w:rStyle w:val="Hyperlink"/>
                 <w:noProof/>
               </w:rPr>
-              <w:t>5.1a: ‘Player’ view loaded with the song I selected.</w:t>
+              <w:t>3.1a: ‘Search’ view about to search for the term ‘franz’.</w:t>
             </w:r>
             <w:r>
               <w:rPr>
@@ -2120,7 +2120,7 @@
                 <w:noProof/>
                 <w:webHidden/>
               </w:rPr>
-              <w:instrText xml:space="preserve"> PAGEREF _Toc54879446 \h </w:instrText>
+              <w:instrText xml:space="preserve"> PAGEREF _Toc54913404 \h </w:instrText>
             </w:r>
             <w:r>
               <w:rPr>
@@ -2140,7 +2140,7 @@
                 <w:noProof/>
                 <w:webHidden/>
               </w:rPr>
-              <w:t>18</w:t>
+              <w:t>19</w:t>
             </w:r>
             <w:r>
               <w:rPr>
@@ -2163,13 +2163,13 @@
               <w:lang w:eastAsia="en-GB"/>
             </w:rPr>
           </w:pPr>
-          <w:hyperlink w:anchor="_Toc54879447" w:history="1">
+          <w:hyperlink w:anchor="_Toc54913405" w:history="1">
             <w:r>
               <w:rPr>
                 <w:rStyle w:val="Hyperlink"/>
                 <w:noProof/>
               </w:rPr>
-              <w:t>5.1b: ‘Player’ view loaded with the song I selected, now playing the song after I hit the play button. Chromium shows that sound is coming from the tab.</w:t>
+              <w:t>3.1b: ‘Search Results’ view after searching for ‘franz’ and getting back related songs.</w:t>
             </w:r>
             <w:r>
               <w:rPr>
@@ -2190,7 +2190,7 @@
                 <w:noProof/>
                 <w:webHidden/>
               </w:rPr>
-              <w:instrText xml:space="preserve"> PAGEREF _Toc54879447 \h </w:instrText>
+              <w:instrText xml:space="preserve"> PAGEREF _Toc54913405 \h </w:instrText>
             </w:r>
             <w:r>
               <w:rPr>
@@ -2233,13 +2233,13 @@
               <w:lang w:eastAsia="en-GB"/>
             </w:rPr>
           </w:pPr>
-          <w:hyperlink w:anchor="_Toc54879448" w:history="1">
+          <w:hyperlink w:anchor="_Toc54913406" w:history="1">
             <w:r>
               <w:rPr>
                 <w:rStyle w:val="Hyperlink"/>
                 <w:noProof/>
               </w:rPr>
-              <w:t>5.1c: ‘Player’ view loaded with the song I selected, now paused after hitting the pause button.</w:t>
+              <w:t>3.2a: ‘Search’ view about to search for the term ‘star’.</w:t>
             </w:r>
             <w:r>
               <w:rPr>
@@ -2260,7 +2260,7 @@
                 <w:noProof/>
                 <w:webHidden/>
               </w:rPr>
-              <w:instrText xml:space="preserve"> PAGEREF _Toc54879448 \h </w:instrText>
+              <w:instrText xml:space="preserve"> PAGEREF _Toc54913406 \h </w:instrText>
             </w:r>
             <w:r>
               <w:rPr>
@@ -2303,13 +2303,13 @@
               <w:lang w:eastAsia="en-GB"/>
             </w:rPr>
           </w:pPr>
-          <w:hyperlink w:anchor="_Toc54879449" w:history="1">
+          <w:hyperlink w:anchor="_Toc54913407" w:history="1">
             <w:r>
               <w:rPr>
                 <w:rStyle w:val="Hyperlink"/>
                 <w:noProof/>
               </w:rPr>
-              <w:t>5.1d: ‘Player’ view loaded with the song I selected, now continued playing from the point I hit the pause button.</w:t>
+              <w:t>3.2b: ‘Search Results’ view after searching for ‘star’ and informed there are no results for that search.</w:t>
             </w:r>
             <w:r>
               <w:rPr>
@@ -2330,7 +2330,7 @@
                 <w:noProof/>
                 <w:webHidden/>
               </w:rPr>
-              <w:instrText xml:space="preserve"> PAGEREF _Toc54879449 \h </w:instrText>
+              <w:instrText xml:space="preserve"> PAGEREF _Toc54913407 \h </w:instrText>
             </w:r>
             <w:r>
               <w:rPr>
@@ -2350,7 +2350,7 @@
                 <w:noProof/>
                 <w:webHidden/>
               </w:rPr>
-              <w:t>21</w:t>
+              <w:t>20</w:t>
             </w:r>
             <w:r>
               <w:rPr>
@@ -2373,13 +2373,13 @@
               <w:lang w:eastAsia="en-GB"/>
             </w:rPr>
           </w:pPr>
-          <w:hyperlink w:anchor="_Toc54879450" w:history="1">
+          <w:hyperlink w:anchor="_Toc54913408" w:history="1">
             <w:r>
               <w:rPr>
                 <w:rStyle w:val="Hyperlink"/>
                 <w:noProof/>
               </w:rPr>
-              <w:t>5.2a: ‘Player’ view loaded with the playlist I selected, about to click the ‘next’ button.</w:t>
+              <w:t>4.1a: ‘Playlist Editor’ view loaded.</w:t>
             </w:r>
             <w:r>
               <w:rPr>
@@ -2400,7 +2400,7 @@
                 <w:noProof/>
                 <w:webHidden/>
               </w:rPr>
-              <w:instrText xml:space="preserve"> PAGEREF _Toc54879450 \h </w:instrText>
+              <w:instrText xml:space="preserve"> PAGEREF _Toc54913408 \h </w:instrText>
             </w:r>
             <w:r>
               <w:rPr>
@@ -2420,7 +2420,7 @@
                 <w:noProof/>
                 <w:webHidden/>
               </w:rPr>
-              <w:t>22</w:t>
+              <w:t>21</w:t>
             </w:r>
             <w:r>
               <w:rPr>
@@ -2443,13 +2443,13 @@
               <w:lang w:eastAsia="en-GB"/>
             </w:rPr>
           </w:pPr>
-          <w:hyperlink w:anchor="_Toc54879451" w:history="1">
+          <w:hyperlink w:anchor="_Toc54913409" w:history="1">
             <w:r>
               <w:rPr>
                 <w:rStyle w:val="Hyperlink"/>
                 <w:noProof/>
               </w:rPr>
-              <w:t>5.2b: ’Player’ view loaded with the playlist I selected, now on the second song in the playlist after clicking the ‘next’ button.</w:t>
+              <w:t>4.1b: ‘Playlist Editor’ view, after adding multiple songs.</w:t>
             </w:r>
             <w:r>
               <w:rPr>
@@ -2470,7 +2470,7 @@
                 <w:noProof/>
                 <w:webHidden/>
               </w:rPr>
-              <w:instrText xml:space="preserve"> PAGEREF _Toc54879451 \h </w:instrText>
+              <w:instrText xml:space="preserve"> PAGEREF _Toc54913409 \h </w:instrText>
             </w:r>
             <w:r>
               <w:rPr>
@@ -2490,7 +2490,7 @@
                 <w:noProof/>
                 <w:webHidden/>
               </w:rPr>
-              <w:t>22</w:t>
+              <w:t>21</w:t>
             </w:r>
             <w:r>
               <w:rPr>
@@ -2513,13 +2513,13 @@
               <w:lang w:eastAsia="en-GB"/>
             </w:rPr>
           </w:pPr>
-          <w:hyperlink w:anchor="_Toc54879452" w:history="1">
+          <w:hyperlink w:anchor="_Toc54913410" w:history="1">
             <w:r>
               <w:rPr>
                 <w:rStyle w:val="Hyperlink"/>
                 <w:noProof/>
               </w:rPr>
-              <w:t>5.3a: ‘Player’ view loaded with the playlist I selected, on the second song in the playlist, about to click the ‘previous’ button.</w:t>
+              <w:t>4.2a: ‘Playlist Editor’ view loaded, and after adding multiple songs.</w:t>
             </w:r>
             <w:r>
               <w:rPr>
@@ -2540,7 +2540,7 @@
                 <w:noProof/>
                 <w:webHidden/>
               </w:rPr>
-              <w:instrText xml:space="preserve"> PAGEREF _Toc54879452 \h </w:instrText>
+              <w:instrText xml:space="preserve"> PAGEREF _Toc54913410 \h </w:instrText>
             </w:r>
             <w:r>
               <w:rPr>
@@ -2560,7 +2560,7 @@
                 <w:noProof/>
                 <w:webHidden/>
               </w:rPr>
-              <w:t>23</w:t>
+              <w:t>22</w:t>
             </w:r>
             <w:r>
               <w:rPr>
@@ -2583,13 +2583,13 @@
               <w:lang w:eastAsia="en-GB"/>
             </w:rPr>
           </w:pPr>
-          <w:hyperlink w:anchor="_Toc54879453" w:history="1">
+          <w:hyperlink w:anchor="_Toc54913411" w:history="1">
             <w:r>
               <w:rPr>
                 <w:rStyle w:val="Hyperlink"/>
                 <w:noProof/>
               </w:rPr>
-              <w:t>5.3b: ’Player’ view loaded with the playlist I selected, now on the first song in the playlist after clicking the ‘previous’ button.</w:t>
+              <w:t>4.2b: ‘Playlist Editor’ view, after entering a playlist title, about to click the save button.</w:t>
             </w:r>
             <w:r>
               <w:rPr>
@@ -2610,7 +2610,7 @@
                 <w:noProof/>
                 <w:webHidden/>
               </w:rPr>
-              <w:instrText xml:space="preserve"> PAGEREF _Toc54879453 \h </w:instrText>
+              <w:instrText xml:space="preserve"> PAGEREF _Toc54913411 \h </w:instrText>
             </w:r>
             <w:r>
               <w:rPr>
@@ -2630,7 +2630,7 @@
                 <w:noProof/>
                 <w:webHidden/>
               </w:rPr>
-              <w:t>23</w:t>
+              <w:t>22</w:t>
             </w:r>
             <w:r>
               <w:rPr>
@@ -2653,13 +2653,13 @@
               <w:lang w:eastAsia="en-GB"/>
             </w:rPr>
           </w:pPr>
-          <w:hyperlink w:anchor="_Toc54879454" w:history="1">
+          <w:hyperlink w:anchor="_Toc54913412" w:history="1">
             <w:r>
               <w:rPr>
                 <w:rStyle w:val="Hyperlink"/>
                 <w:noProof/>
               </w:rPr>
-              <w:t>5.4a: ‘Player’ view loaded with the playlist I selected, about to click the ‘previous’ button.</w:t>
+              <w:t>4.2c: ‘My Playlists’ view, after creating a new playlist.</w:t>
             </w:r>
             <w:r>
               <w:rPr>
@@ -2680,7 +2680,7 @@
                 <w:noProof/>
                 <w:webHidden/>
               </w:rPr>
-              <w:instrText xml:space="preserve"> PAGEREF _Toc54879454 \h </w:instrText>
+              <w:instrText xml:space="preserve"> PAGEREF _Toc54913412 \h </w:instrText>
             </w:r>
             <w:r>
               <w:rPr>
@@ -2700,7 +2700,7 @@
                 <w:noProof/>
                 <w:webHidden/>
               </w:rPr>
-              <w:t>24</w:t>
+              <w:t>23</w:t>
             </w:r>
             <w:r>
               <w:rPr>
@@ -2723,13 +2723,13 @@
               <w:lang w:eastAsia="en-GB"/>
             </w:rPr>
           </w:pPr>
-          <w:hyperlink w:anchor="_Toc54879455" w:history="1">
+          <w:hyperlink w:anchor="_Toc54913413" w:history="1">
             <w:r>
               <w:rPr>
                 <w:rStyle w:val="Hyperlink"/>
                 <w:noProof/>
               </w:rPr>
-              <w:t>5.4b: ’Player’ view loaded with the playlist I selected, now on the last song in the playlist after clicking the ‘previous’ button, about to click the next button.</w:t>
+              <w:t>4.2d: ‘Player’ view, after selecting the new playlist.</w:t>
             </w:r>
             <w:r>
               <w:rPr>
@@ -2750,7 +2750,7 @@
                 <w:noProof/>
                 <w:webHidden/>
               </w:rPr>
-              <w:instrText xml:space="preserve"> PAGEREF _Toc54879455 \h </w:instrText>
+              <w:instrText xml:space="preserve"> PAGEREF _Toc54913413 \h </w:instrText>
             </w:r>
             <w:r>
               <w:rPr>
@@ -2770,7 +2770,7 @@
                 <w:noProof/>
                 <w:webHidden/>
               </w:rPr>
-              <w:t>24</w:t>
+              <w:t>23</w:t>
             </w:r>
             <w:r>
               <w:rPr>
@@ -2793,13 +2793,13 @@
               <w:lang w:eastAsia="en-GB"/>
             </w:rPr>
           </w:pPr>
-          <w:hyperlink w:anchor="_Toc54879456" w:history="1">
+          <w:hyperlink w:anchor="_Toc54913414" w:history="1">
             <w:r>
               <w:rPr>
                 <w:rStyle w:val="Hyperlink"/>
                 <w:noProof/>
               </w:rPr>
-              <w:t>5.4c: ‘Player’ view loaded with the playlist I selected, now on the first song in the playlist after clicking the ‘next’ button.</w:t>
+              <w:t>5.1a: ‘Player’ view loaded with the song I selected.</w:t>
             </w:r>
             <w:r>
               <w:rPr>
@@ -2820,7 +2820,7 @@
                 <w:noProof/>
                 <w:webHidden/>
               </w:rPr>
-              <w:instrText xml:space="preserve"> PAGEREF _Toc54879456 \h </w:instrText>
+              <w:instrText xml:space="preserve"> PAGEREF _Toc54913414 \h </w:instrText>
             </w:r>
             <w:r>
               <w:rPr>
@@ -2840,7 +2840,7 @@
                 <w:noProof/>
                 <w:webHidden/>
               </w:rPr>
-              <w:t>25</w:t>
+              <w:t>24</w:t>
             </w:r>
             <w:r>
               <w:rPr>
@@ -2863,13 +2863,13 @@
               <w:lang w:eastAsia="en-GB"/>
             </w:rPr>
           </w:pPr>
-          <w:hyperlink w:anchor="_Toc54879457" w:history="1">
+          <w:hyperlink w:anchor="_Toc54913415" w:history="1">
             <w:r>
               <w:rPr>
                 <w:rStyle w:val="Hyperlink"/>
                 <w:noProof/>
               </w:rPr>
-              <w:t>5.5a: ‘Player’ view loaded with the playlist I selected, about to click the ‘Shuffle’ button.</w:t>
+              <w:t>5.1b: ‘Player’ view loaded with the song I selected, now playing the song after I hit the play button. Chromium shows that sound is coming from the tab.</w:t>
             </w:r>
             <w:r>
               <w:rPr>
@@ -2890,7 +2890,7 @@
                 <w:noProof/>
                 <w:webHidden/>
               </w:rPr>
-              <w:instrText xml:space="preserve"> PAGEREF _Toc54879457 \h </w:instrText>
+              <w:instrText xml:space="preserve"> PAGEREF _Toc54913415 \h </w:instrText>
             </w:r>
             <w:r>
               <w:rPr>
@@ -2933,13 +2933,13 @@
               <w:lang w:eastAsia="en-GB"/>
             </w:rPr>
           </w:pPr>
-          <w:hyperlink w:anchor="_Toc54879458" w:history="1">
+          <w:hyperlink w:anchor="_Toc54913416" w:history="1">
             <w:r>
               <w:rPr>
                 <w:rStyle w:val="Hyperlink"/>
                 <w:noProof/>
               </w:rPr>
-              <w:t>5.5b: ‘Player’ view loaded with the playlist I selected, at the third song (randomly selected) in the playlist.</w:t>
+              <w:t>5.1c: ‘Player’ view loaded with the song I selected, now paused after hitting the pause button.</w:t>
             </w:r>
             <w:r>
               <w:rPr>
@@ -2960,7 +2960,7 @@
                 <w:noProof/>
                 <w:webHidden/>
               </w:rPr>
-              <w:instrText xml:space="preserve"> PAGEREF _Toc54879458 \h </w:instrText>
+              <w:instrText xml:space="preserve"> PAGEREF _Toc54913416 \h </w:instrText>
             </w:r>
             <w:r>
               <w:rPr>
@@ -3003,13 +3003,13 @@
               <w:lang w:eastAsia="en-GB"/>
             </w:rPr>
           </w:pPr>
-          <w:hyperlink w:anchor="_Toc54879459" w:history="1">
+          <w:hyperlink w:anchor="_Toc54913417" w:history="1">
             <w:r>
               <w:rPr>
                 <w:rStyle w:val="Hyperlink"/>
                 <w:noProof/>
               </w:rPr>
-              <w:t>5.6a: ‘Player’ view loaded with the playlist I selected, I can see the position of the song in the playlist at the bottom right of the display screen.</w:t>
+              <w:t>5.1d: ‘Player’ view loaded with the song I selected, now continued playing from the point I hit the pause button.</w:t>
             </w:r>
             <w:r>
               <w:rPr>
@@ -3030,7 +3030,7 @@
                 <w:noProof/>
                 <w:webHidden/>
               </w:rPr>
-              <w:instrText xml:space="preserve"> PAGEREF _Toc54879459 \h </w:instrText>
+              <w:instrText xml:space="preserve"> PAGEREF _Toc54913417 \h </w:instrText>
             </w:r>
             <w:r>
               <w:rPr>
@@ -3050,7 +3050,7 @@
                 <w:noProof/>
                 <w:webHidden/>
               </w:rPr>
-              <w:t>26</w:t>
+              <w:t>27</w:t>
             </w:r>
             <w:r>
               <w:rPr>
@@ -3073,13 +3073,13 @@
               <w:lang w:eastAsia="en-GB"/>
             </w:rPr>
           </w:pPr>
-          <w:hyperlink w:anchor="_Toc54879460" w:history="1">
+          <w:hyperlink w:anchor="_Toc54913418" w:history="1">
             <w:r>
               <w:rPr>
                 <w:rStyle w:val="Hyperlink"/>
                 <w:noProof/>
               </w:rPr>
-              <w:t>5.6b: ‘Player’ view loaded with the playlist I selected, I can see the position of the song in the playlist at the bottom right of the display screen.</w:t>
+              <w:t>5.2a: ‘Player’ view loaded with the playlist I selected, about to click the ‘next’ button.</w:t>
             </w:r>
             <w:r>
               <w:rPr>
@@ -3100,7 +3100,7 @@
                 <w:noProof/>
                 <w:webHidden/>
               </w:rPr>
-              <w:instrText xml:space="preserve"> PAGEREF _Toc54879460 \h </w:instrText>
+              <w:instrText xml:space="preserve"> PAGEREF _Toc54913418 \h </w:instrText>
             </w:r>
             <w:r>
               <w:rPr>
@@ -3120,7 +3120,7 @@
                 <w:noProof/>
                 <w:webHidden/>
               </w:rPr>
-              <w:t>27</w:t>
+              <w:t>28</w:t>
             </w:r>
             <w:r>
               <w:rPr>
@@ -3143,13 +3143,13 @@
               <w:lang w:eastAsia="en-GB"/>
             </w:rPr>
           </w:pPr>
-          <w:hyperlink w:anchor="_Toc54879461" w:history="1">
+          <w:hyperlink w:anchor="_Toc54913419" w:history="1">
             <w:r>
               <w:rPr>
                 <w:rStyle w:val="Hyperlink"/>
                 <w:noProof/>
               </w:rPr>
-              <w:t>5.6c: ‘Player’ view loaded with the playlist I selected, I can see the position of the song in the playlist at the bottom right of the display screen.</w:t>
+              <w:t>5.2b: ’Player’ view loaded with the playlist I selected, now on the second song in the playlist after clicking the ‘next’ button.</w:t>
             </w:r>
             <w:r>
               <w:rPr>
@@ -3170,7 +3170,7 @@
                 <w:noProof/>
                 <w:webHidden/>
               </w:rPr>
-              <w:instrText xml:space="preserve"> PAGEREF _Toc54879461 \h </w:instrText>
+              <w:instrText xml:space="preserve"> PAGEREF _Toc54913419 \h </w:instrText>
             </w:r>
             <w:r>
               <w:rPr>
@@ -3190,7 +3190,7 @@
                 <w:noProof/>
                 <w:webHidden/>
               </w:rPr>
-              <w:t>27</w:t>
+              <w:t>28</w:t>
             </w:r>
             <w:r>
               <w:rPr>
@@ -3213,12 +3213,712 @@
               <w:lang w:eastAsia="en-GB"/>
             </w:rPr>
           </w:pPr>
-          <w:hyperlink w:anchor="_Toc54879462" w:history="1">
+          <w:hyperlink w:anchor="_Toc54913420" w:history="1">
             <w:r>
               <w:rPr>
                 <w:rStyle w:val="Hyperlink"/>
                 <w:noProof/>
               </w:rPr>
+              <w:t>5.3a: ‘Player’ view loaded with the playlist I selected, on the second song in the playlist, about to click the ‘previous’ button.</w:t>
+            </w:r>
+            <w:r>
+              <w:rPr>
+                <w:noProof/>
+                <w:webHidden/>
+              </w:rPr>
+              <w:tab/>
+            </w:r>
+            <w:r>
+              <w:rPr>
+                <w:noProof/>
+                <w:webHidden/>
+              </w:rPr>
+              <w:fldChar w:fldCharType="begin"/>
+            </w:r>
+            <w:r>
+              <w:rPr>
+                <w:noProof/>
+                <w:webHidden/>
+              </w:rPr>
+              <w:instrText xml:space="preserve"> PAGEREF _Toc54913420 \h </w:instrText>
+            </w:r>
+            <w:r>
+              <w:rPr>
+                <w:noProof/>
+                <w:webHidden/>
+              </w:rPr>
+            </w:r>
+            <w:r>
+              <w:rPr>
+                <w:noProof/>
+                <w:webHidden/>
+              </w:rPr>
+              <w:fldChar w:fldCharType="separate"/>
+            </w:r>
+            <w:r>
+              <w:rPr>
+                <w:noProof/>
+                <w:webHidden/>
+              </w:rPr>
+              <w:t>29</w:t>
+            </w:r>
+            <w:r>
+              <w:rPr>
+                <w:noProof/>
+                <w:webHidden/>
+              </w:rPr>
+              <w:fldChar w:fldCharType="end"/>
+            </w:r>
+          </w:hyperlink>
+        </w:p>
+        <w:p>
+          <w:pPr>
+            <w:pStyle w:val="TOC2"/>
+            <w:tabs>
+              <w:tab w:val="right" w:leader="dot" w:pos="15388"/>
+            </w:tabs>
+            <w:rPr>
+              <w:rFonts w:eastAsiaTheme="minorEastAsia"/>
+              <w:noProof/>
+              <w:lang w:eastAsia="en-GB"/>
+            </w:rPr>
+          </w:pPr>
+          <w:hyperlink w:anchor="_Toc54913421" w:history="1">
+            <w:r>
+              <w:rPr>
+                <w:rStyle w:val="Hyperlink"/>
+                <w:noProof/>
+              </w:rPr>
+              <w:t>5.3b: ’Player’ view loaded with the playlist I selected, now on the first song in the playlist after clicking the ‘previous’ button.</w:t>
+            </w:r>
+            <w:r>
+              <w:rPr>
+                <w:noProof/>
+                <w:webHidden/>
+              </w:rPr>
+              <w:tab/>
+            </w:r>
+            <w:r>
+              <w:rPr>
+                <w:noProof/>
+                <w:webHidden/>
+              </w:rPr>
+              <w:fldChar w:fldCharType="begin"/>
+            </w:r>
+            <w:r>
+              <w:rPr>
+                <w:noProof/>
+                <w:webHidden/>
+              </w:rPr>
+              <w:instrText xml:space="preserve"> PAGEREF _Toc54913421 \h </w:instrText>
+            </w:r>
+            <w:r>
+              <w:rPr>
+                <w:noProof/>
+                <w:webHidden/>
+              </w:rPr>
+            </w:r>
+            <w:r>
+              <w:rPr>
+                <w:noProof/>
+                <w:webHidden/>
+              </w:rPr>
+              <w:fldChar w:fldCharType="separate"/>
+            </w:r>
+            <w:r>
+              <w:rPr>
+                <w:noProof/>
+                <w:webHidden/>
+              </w:rPr>
+              <w:t>29</w:t>
+            </w:r>
+            <w:r>
+              <w:rPr>
+                <w:noProof/>
+                <w:webHidden/>
+              </w:rPr>
+              <w:fldChar w:fldCharType="end"/>
+            </w:r>
+          </w:hyperlink>
+        </w:p>
+        <w:p>
+          <w:pPr>
+            <w:pStyle w:val="TOC2"/>
+            <w:tabs>
+              <w:tab w:val="right" w:leader="dot" w:pos="15388"/>
+            </w:tabs>
+            <w:rPr>
+              <w:rFonts w:eastAsiaTheme="minorEastAsia"/>
+              <w:noProof/>
+              <w:lang w:eastAsia="en-GB"/>
+            </w:rPr>
+          </w:pPr>
+          <w:hyperlink w:anchor="_Toc54913422" w:history="1">
+            <w:r>
+              <w:rPr>
+                <w:rStyle w:val="Hyperlink"/>
+                <w:noProof/>
+              </w:rPr>
+              <w:t>5.4a: ‘Player’ view loaded with the playlist I selected, about to click the ‘previous’ button.</w:t>
+            </w:r>
+            <w:r>
+              <w:rPr>
+                <w:noProof/>
+                <w:webHidden/>
+              </w:rPr>
+              <w:tab/>
+            </w:r>
+            <w:r>
+              <w:rPr>
+                <w:noProof/>
+                <w:webHidden/>
+              </w:rPr>
+              <w:fldChar w:fldCharType="begin"/>
+            </w:r>
+            <w:r>
+              <w:rPr>
+                <w:noProof/>
+                <w:webHidden/>
+              </w:rPr>
+              <w:instrText xml:space="preserve"> PAGEREF _Toc54913422 \h </w:instrText>
+            </w:r>
+            <w:r>
+              <w:rPr>
+                <w:noProof/>
+                <w:webHidden/>
+              </w:rPr>
+            </w:r>
+            <w:r>
+              <w:rPr>
+                <w:noProof/>
+                <w:webHidden/>
+              </w:rPr>
+              <w:fldChar w:fldCharType="separate"/>
+            </w:r>
+            <w:r>
+              <w:rPr>
+                <w:noProof/>
+                <w:webHidden/>
+              </w:rPr>
+              <w:t>30</w:t>
+            </w:r>
+            <w:r>
+              <w:rPr>
+                <w:noProof/>
+                <w:webHidden/>
+              </w:rPr>
+              <w:fldChar w:fldCharType="end"/>
+            </w:r>
+          </w:hyperlink>
+        </w:p>
+        <w:p>
+          <w:pPr>
+            <w:pStyle w:val="TOC2"/>
+            <w:tabs>
+              <w:tab w:val="right" w:leader="dot" w:pos="15388"/>
+            </w:tabs>
+            <w:rPr>
+              <w:rFonts w:eastAsiaTheme="minorEastAsia"/>
+              <w:noProof/>
+              <w:lang w:eastAsia="en-GB"/>
+            </w:rPr>
+          </w:pPr>
+          <w:hyperlink w:anchor="_Toc54913423" w:history="1">
+            <w:r>
+              <w:rPr>
+                <w:rStyle w:val="Hyperlink"/>
+                <w:noProof/>
+              </w:rPr>
+              <w:t>5.4b: ’Player’ view loaded with the playlist I selected, now on the last song in the playlist after clicking the ‘previous’ button, about to click the next button.</w:t>
+            </w:r>
+            <w:r>
+              <w:rPr>
+                <w:noProof/>
+                <w:webHidden/>
+              </w:rPr>
+              <w:tab/>
+            </w:r>
+            <w:r>
+              <w:rPr>
+                <w:noProof/>
+                <w:webHidden/>
+              </w:rPr>
+              <w:fldChar w:fldCharType="begin"/>
+            </w:r>
+            <w:r>
+              <w:rPr>
+                <w:noProof/>
+                <w:webHidden/>
+              </w:rPr>
+              <w:instrText xml:space="preserve"> PAGEREF _Toc54913423 \h </w:instrText>
+            </w:r>
+            <w:r>
+              <w:rPr>
+                <w:noProof/>
+                <w:webHidden/>
+              </w:rPr>
+            </w:r>
+            <w:r>
+              <w:rPr>
+                <w:noProof/>
+                <w:webHidden/>
+              </w:rPr>
+              <w:fldChar w:fldCharType="separate"/>
+            </w:r>
+            <w:r>
+              <w:rPr>
+                <w:noProof/>
+                <w:webHidden/>
+              </w:rPr>
+              <w:t>30</w:t>
+            </w:r>
+            <w:r>
+              <w:rPr>
+                <w:noProof/>
+                <w:webHidden/>
+              </w:rPr>
+              <w:fldChar w:fldCharType="end"/>
+            </w:r>
+          </w:hyperlink>
+        </w:p>
+        <w:p>
+          <w:pPr>
+            <w:pStyle w:val="TOC2"/>
+            <w:tabs>
+              <w:tab w:val="right" w:leader="dot" w:pos="15388"/>
+            </w:tabs>
+            <w:rPr>
+              <w:rFonts w:eastAsiaTheme="minorEastAsia"/>
+              <w:noProof/>
+              <w:lang w:eastAsia="en-GB"/>
+            </w:rPr>
+          </w:pPr>
+          <w:hyperlink w:anchor="_Toc54913424" w:history="1">
+            <w:r>
+              <w:rPr>
+                <w:rStyle w:val="Hyperlink"/>
+                <w:noProof/>
+              </w:rPr>
+              <w:t>5.4c: ‘Player’ view loaded with the playlist I selected, now on the first song in the playlist after clicking the ‘next’ button.</w:t>
+            </w:r>
+            <w:r>
+              <w:rPr>
+                <w:noProof/>
+                <w:webHidden/>
+              </w:rPr>
+              <w:tab/>
+            </w:r>
+            <w:r>
+              <w:rPr>
+                <w:noProof/>
+                <w:webHidden/>
+              </w:rPr>
+              <w:fldChar w:fldCharType="begin"/>
+            </w:r>
+            <w:r>
+              <w:rPr>
+                <w:noProof/>
+                <w:webHidden/>
+              </w:rPr>
+              <w:instrText xml:space="preserve"> PAGEREF _Toc54913424 \h </w:instrText>
+            </w:r>
+            <w:r>
+              <w:rPr>
+                <w:noProof/>
+                <w:webHidden/>
+              </w:rPr>
+            </w:r>
+            <w:r>
+              <w:rPr>
+                <w:noProof/>
+                <w:webHidden/>
+              </w:rPr>
+              <w:fldChar w:fldCharType="separate"/>
+            </w:r>
+            <w:r>
+              <w:rPr>
+                <w:noProof/>
+                <w:webHidden/>
+              </w:rPr>
+              <w:t>31</w:t>
+            </w:r>
+            <w:r>
+              <w:rPr>
+                <w:noProof/>
+                <w:webHidden/>
+              </w:rPr>
+              <w:fldChar w:fldCharType="end"/>
+            </w:r>
+          </w:hyperlink>
+        </w:p>
+        <w:p>
+          <w:pPr>
+            <w:pStyle w:val="TOC2"/>
+            <w:tabs>
+              <w:tab w:val="right" w:leader="dot" w:pos="15388"/>
+            </w:tabs>
+            <w:rPr>
+              <w:rFonts w:eastAsiaTheme="minorEastAsia"/>
+              <w:noProof/>
+              <w:lang w:eastAsia="en-GB"/>
+            </w:rPr>
+          </w:pPr>
+          <w:hyperlink w:anchor="_Toc54913425" w:history="1">
+            <w:r>
+              <w:rPr>
+                <w:rStyle w:val="Hyperlink"/>
+                <w:noProof/>
+              </w:rPr>
+              <w:t>5.5a: ‘Player’ view loaded with the playlist I selected, about to click the ‘Shuffle’ button.</w:t>
+            </w:r>
+            <w:r>
+              <w:rPr>
+                <w:noProof/>
+                <w:webHidden/>
+              </w:rPr>
+              <w:tab/>
+            </w:r>
+            <w:r>
+              <w:rPr>
+                <w:noProof/>
+                <w:webHidden/>
+              </w:rPr>
+              <w:fldChar w:fldCharType="begin"/>
+            </w:r>
+            <w:r>
+              <w:rPr>
+                <w:noProof/>
+                <w:webHidden/>
+              </w:rPr>
+              <w:instrText xml:space="preserve"> PAGEREF _Toc54913425 \h </w:instrText>
+            </w:r>
+            <w:r>
+              <w:rPr>
+                <w:noProof/>
+                <w:webHidden/>
+              </w:rPr>
+            </w:r>
+            <w:r>
+              <w:rPr>
+                <w:noProof/>
+                <w:webHidden/>
+              </w:rPr>
+              <w:fldChar w:fldCharType="separate"/>
+            </w:r>
+            <w:r>
+              <w:rPr>
+                <w:noProof/>
+                <w:webHidden/>
+              </w:rPr>
+              <w:t>31</w:t>
+            </w:r>
+            <w:r>
+              <w:rPr>
+                <w:noProof/>
+                <w:webHidden/>
+              </w:rPr>
+              <w:fldChar w:fldCharType="end"/>
+            </w:r>
+          </w:hyperlink>
+        </w:p>
+        <w:p>
+          <w:pPr>
+            <w:pStyle w:val="TOC2"/>
+            <w:tabs>
+              <w:tab w:val="right" w:leader="dot" w:pos="15388"/>
+            </w:tabs>
+            <w:rPr>
+              <w:rFonts w:eastAsiaTheme="minorEastAsia"/>
+              <w:noProof/>
+              <w:lang w:eastAsia="en-GB"/>
+            </w:rPr>
+          </w:pPr>
+          <w:hyperlink w:anchor="_Toc54913426" w:history="1">
+            <w:r>
+              <w:rPr>
+                <w:rStyle w:val="Hyperlink"/>
+                <w:noProof/>
+              </w:rPr>
+              <w:t>5.5b: ‘Player’ view loaded with the playlist I selected, at the third song (randomly selected) in the playlist.</w:t>
+            </w:r>
+            <w:r>
+              <w:rPr>
+                <w:noProof/>
+                <w:webHidden/>
+              </w:rPr>
+              <w:tab/>
+            </w:r>
+            <w:r>
+              <w:rPr>
+                <w:noProof/>
+                <w:webHidden/>
+              </w:rPr>
+              <w:fldChar w:fldCharType="begin"/>
+            </w:r>
+            <w:r>
+              <w:rPr>
+                <w:noProof/>
+                <w:webHidden/>
+              </w:rPr>
+              <w:instrText xml:space="preserve"> PAGEREF _Toc54913426 \h </w:instrText>
+            </w:r>
+            <w:r>
+              <w:rPr>
+                <w:noProof/>
+                <w:webHidden/>
+              </w:rPr>
+            </w:r>
+            <w:r>
+              <w:rPr>
+                <w:noProof/>
+                <w:webHidden/>
+              </w:rPr>
+              <w:fldChar w:fldCharType="separate"/>
+            </w:r>
+            <w:r>
+              <w:rPr>
+                <w:noProof/>
+                <w:webHidden/>
+              </w:rPr>
+              <w:t>32</w:t>
+            </w:r>
+            <w:r>
+              <w:rPr>
+                <w:noProof/>
+                <w:webHidden/>
+              </w:rPr>
+              <w:fldChar w:fldCharType="end"/>
+            </w:r>
+          </w:hyperlink>
+        </w:p>
+        <w:p>
+          <w:pPr>
+            <w:pStyle w:val="TOC2"/>
+            <w:tabs>
+              <w:tab w:val="right" w:leader="dot" w:pos="15388"/>
+            </w:tabs>
+            <w:rPr>
+              <w:rFonts w:eastAsiaTheme="minorEastAsia"/>
+              <w:noProof/>
+              <w:lang w:eastAsia="en-GB"/>
+            </w:rPr>
+          </w:pPr>
+          <w:hyperlink w:anchor="_Toc54913427" w:history="1">
+            <w:r>
+              <w:rPr>
+                <w:rStyle w:val="Hyperlink"/>
+                <w:noProof/>
+              </w:rPr>
+              <w:t>5.6a: ‘Player’ view loaded with the playlist I selected, I can see the position of the song in the playlist at the bottom right of the display screen.</w:t>
+            </w:r>
+            <w:r>
+              <w:rPr>
+                <w:noProof/>
+                <w:webHidden/>
+              </w:rPr>
+              <w:tab/>
+            </w:r>
+            <w:r>
+              <w:rPr>
+                <w:noProof/>
+                <w:webHidden/>
+              </w:rPr>
+              <w:fldChar w:fldCharType="begin"/>
+            </w:r>
+            <w:r>
+              <w:rPr>
+                <w:noProof/>
+                <w:webHidden/>
+              </w:rPr>
+              <w:instrText xml:space="preserve"> PAGEREF _Toc54913427 \h </w:instrText>
+            </w:r>
+            <w:r>
+              <w:rPr>
+                <w:noProof/>
+                <w:webHidden/>
+              </w:rPr>
+            </w:r>
+            <w:r>
+              <w:rPr>
+                <w:noProof/>
+                <w:webHidden/>
+              </w:rPr>
+              <w:fldChar w:fldCharType="separate"/>
+            </w:r>
+            <w:r>
+              <w:rPr>
+                <w:noProof/>
+                <w:webHidden/>
+              </w:rPr>
+              <w:t>32</w:t>
+            </w:r>
+            <w:r>
+              <w:rPr>
+                <w:noProof/>
+                <w:webHidden/>
+              </w:rPr>
+              <w:fldChar w:fldCharType="end"/>
+            </w:r>
+          </w:hyperlink>
+        </w:p>
+        <w:p>
+          <w:pPr>
+            <w:pStyle w:val="TOC2"/>
+            <w:tabs>
+              <w:tab w:val="right" w:leader="dot" w:pos="15388"/>
+            </w:tabs>
+            <w:rPr>
+              <w:rFonts w:eastAsiaTheme="minorEastAsia"/>
+              <w:noProof/>
+              <w:lang w:eastAsia="en-GB"/>
+            </w:rPr>
+          </w:pPr>
+          <w:hyperlink w:anchor="_Toc54913428" w:history="1">
+            <w:r>
+              <w:rPr>
+                <w:rStyle w:val="Hyperlink"/>
+                <w:noProof/>
+              </w:rPr>
+              <w:t>5.6b: ‘Player’ view loaded with the playlist I selected, I can see the position of the song in the playlist at the bottom right of the display screen.</w:t>
+            </w:r>
+            <w:r>
+              <w:rPr>
+                <w:noProof/>
+                <w:webHidden/>
+              </w:rPr>
+              <w:tab/>
+            </w:r>
+            <w:r>
+              <w:rPr>
+                <w:noProof/>
+                <w:webHidden/>
+              </w:rPr>
+              <w:fldChar w:fldCharType="begin"/>
+            </w:r>
+            <w:r>
+              <w:rPr>
+                <w:noProof/>
+                <w:webHidden/>
+              </w:rPr>
+              <w:instrText xml:space="preserve"> PAGEREF _Toc54913428 \h </w:instrText>
+            </w:r>
+            <w:r>
+              <w:rPr>
+                <w:noProof/>
+                <w:webHidden/>
+              </w:rPr>
+            </w:r>
+            <w:r>
+              <w:rPr>
+                <w:noProof/>
+                <w:webHidden/>
+              </w:rPr>
+              <w:fldChar w:fldCharType="separate"/>
+            </w:r>
+            <w:r>
+              <w:rPr>
+                <w:noProof/>
+                <w:webHidden/>
+              </w:rPr>
+              <w:t>33</w:t>
+            </w:r>
+            <w:r>
+              <w:rPr>
+                <w:noProof/>
+                <w:webHidden/>
+              </w:rPr>
+              <w:fldChar w:fldCharType="end"/>
+            </w:r>
+          </w:hyperlink>
+        </w:p>
+        <w:p>
+          <w:pPr>
+            <w:pStyle w:val="TOC2"/>
+            <w:tabs>
+              <w:tab w:val="right" w:leader="dot" w:pos="15388"/>
+            </w:tabs>
+            <w:rPr>
+              <w:rFonts w:eastAsiaTheme="minorEastAsia"/>
+              <w:noProof/>
+              <w:lang w:eastAsia="en-GB"/>
+            </w:rPr>
+          </w:pPr>
+          <w:hyperlink w:anchor="_Toc54913429" w:history="1">
+            <w:r>
+              <w:rPr>
+                <w:rStyle w:val="Hyperlink"/>
+                <w:noProof/>
+              </w:rPr>
+              <w:t>5.6c: ‘Player’ view loaded with the playlist I selected, I can see the position of the song in the playlist at the bottom right of the display screen.</w:t>
+            </w:r>
+            <w:r>
+              <w:rPr>
+                <w:noProof/>
+                <w:webHidden/>
+              </w:rPr>
+              <w:tab/>
+            </w:r>
+            <w:r>
+              <w:rPr>
+                <w:noProof/>
+                <w:webHidden/>
+              </w:rPr>
+              <w:fldChar w:fldCharType="begin"/>
+            </w:r>
+            <w:r>
+              <w:rPr>
+                <w:noProof/>
+                <w:webHidden/>
+              </w:rPr>
+              <w:instrText xml:space="preserve"> PAGEREF _Toc54913429 \h </w:instrText>
+            </w:r>
+            <w:r>
+              <w:rPr>
+                <w:noProof/>
+                <w:webHidden/>
+              </w:rPr>
+            </w:r>
+            <w:r>
+              <w:rPr>
+                <w:noProof/>
+                <w:webHidden/>
+              </w:rPr>
+              <w:fldChar w:fldCharType="separate"/>
+            </w:r>
+            <w:r>
+              <w:rPr>
+                <w:noProof/>
+                <w:webHidden/>
+              </w:rPr>
+              <w:t>33</w:t>
+            </w:r>
+            <w:r>
+              <w:rPr>
+                <w:noProof/>
+                <w:webHidden/>
+              </w:rPr>
+              <w:fldChar w:fldCharType="end"/>
+            </w:r>
+          </w:hyperlink>
+        </w:p>
+        <w:p>
+          <w:pPr>
+            <w:pStyle w:val="TOC2"/>
+            <w:tabs>
+              <w:tab w:val="right" w:leader="dot" w:pos="15388"/>
+            </w:tabs>
+            <w:rPr>
+              <w:rFonts w:eastAsiaTheme="minorEastAsia"/>
+              <w:noProof/>
+              <w:lang w:eastAsia="en-GB"/>
+            </w:rPr>
+          </w:pPr>
+          <w:hyperlink w:anchor="_Toc54913430" w:history="1">
+            <w:r>
+              <w:rPr>
+                <w:rStyle w:val="Hyperlink"/>
+                <w:noProof/>
+              </w:rPr>
               <w:t>5.7: ‘Player’ view loaded with the song I selected, I can only interact with the ‘pause/play’ button, the ‘playlist buttons’ are disabled.</w:t>
             </w:r>
             <w:r>
@@ -3240,7 +3940,7 @@
                 <w:noProof/>
                 <w:webHidden/>
               </w:rPr>
-              <w:instrText xml:space="preserve"> PAGEREF _Toc54879462 \h </w:instrText>
+              <w:instrText xml:space="preserve"> PAGEREF _Toc54913430 \h </w:instrText>
             </w:r>
             <w:r>
               <w:rPr>
@@ -3260,7 +3960,7 @@
                 <w:noProof/>
                 <w:webHidden/>
               </w:rPr>
-              <w:t>28</w:t>
+              <w:t>34</w:t>
             </w:r>
             <w:r>
               <w:rPr>
@@ -3285,22 +3985,9 @@
     </w:sdt>
     <w:p>
       <w:pPr>
-        <w:rPr>
-          <w:rFonts w:asciiTheme="majorHAnsi" w:eastAsiaTheme="majorEastAsia" w:hAnsiTheme="majorHAnsi" w:cstheme="majorBidi"/>
-          <w:color w:val="2F5496" w:themeColor="accent1" w:themeShade="BF"/>
-          <w:sz w:val="32"/>
-          <w:szCs w:val="32"/>
-        </w:rPr>
-      </w:pPr>
-      <w:r>
-        <w:br w:type="page"/>
-      </w:r>
-    </w:p>
-    <w:p>
-      <w:pPr>
         <w:pStyle w:val="Heading1"/>
       </w:pPr>
-      <w:bookmarkStart w:id="0" w:name="_Toc54879421"/>
+      <w:bookmarkStart w:id="0" w:name="_Toc54913379"/>
       <w:r>
         <w:lastRenderedPageBreak/>
         <w:t>Summary</w:t>
@@ -3364,6 +4051,8 @@
               </w:rPr>
               <w:t>Test Description</w:t>
             </w:r>
+            <w:bookmarkStart w:id="1" w:name="_GoBack"/>
+            <w:bookmarkEnd w:id="1"/>
           </w:p>
         </w:tc>
         <w:tc>
@@ -3705,13 +4394,7 @@
           </w:tcPr>
           <w:p>
             <w:r>
-              <w:t>User sees the application enter idle mode</w:t>
-            </w:r>
-            <w:r>
-              <w:t xml:space="preserve"> and</w:t>
-            </w:r>
-            <w:r>
-              <w:t xml:space="preserve"> the display screen will switch off.</w:t>
+              <w:t>User sees the application enter idle mode and the display screen will switch off.</w:t>
             </w:r>
           </w:p>
         </w:tc>
@@ -3719,13 +4402,22 @@
           <w:tcPr>
             <w:tcW w:w="1828" w:type="dxa"/>
           </w:tcPr>
-          <w:p/>
+          <w:p>
+            <w:r>
+              <w:t>As Expected.</w:t>
+            </w:r>
+          </w:p>
         </w:tc>
         <w:tc>
           <w:tcPr>
             <w:tcW w:w="883" w:type="dxa"/>
+            <w:shd w:val="clear" w:color="auto" w:fill="00B050"/>
           </w:tcPr>
-          <w:p/>
+          <w:p>
+            <w:r>
+              <w:t>Pass</w:t>
+            </w:r>
+          </w:p>
         </w:tc>
       </w:tr>
       <w:tr>
@@ -4730,14 +5422,22 @@
           <w:tcPr>
             <w:tcW w:w="1828" w:type="dxa"/>
           </w:tcPr>
-          <w:p/>
+          <w:p>
+            <w:r>
+              <w:t>As Expected.</w:t>
+            </w:r>
+          </w:p>
         </w:tc>
         <w:tc>
           <w:tcPr>
             <w:tcW w:w="883" w:type="dxa"/>
-            <w:shd w:val="clear" w:color="auto" w:fill="auto"/>
+            <w:shd w:val="clear" w:color="auto" w:fill="00B050"/>
           </w:tcPr>
-          <w:p/>
+          <w:p>
+            <w:r>
+              <w:t>Pass</w:t>
+            </w:r>
+          </w:p>
         </w:tc>
       </w:tr>
       <w:tr>
@@ -5297,8 +5997,6 @@
             <w:r>
               <w:t>User can, from the ‘Playlist Editor’ view, select the songs they wish to add to the playlist by dragging them into the playlist column, give the playlist a title, and then save it.</w:t>
             </w:r>
-            <w:bookmarkStart w:id="1" w:name="_GoBack"/>
-            <w:bookmarkEnd w:id="1"/>
           </w:p>
         </w:tc>
         <w:tc>
@@ -6258,7 +6956,7 @@
       <w:pPr>
         <w:pStyle w:val="Heading1"/>
       </w:pPr>
-      <w:bookmarkStart w:id="2" w:name="_Toc54879422"/>
+      <w:bookmarkStart w:id="2" w:name="_Toc54913380"/>
       <w:r>
         <w:lastRenderedPageBreak/>
         <w:t>Evidence</w:t>
@@ -6269,7 +6967,7 @@
       <w:pPr>
         <w:pStyle w:val="Heading2"/>
       </w:pPr>
-      <w:bookmarkStart w:id="3" w:name="_Toc54879423"/>
+      <w:bookmarkStart w:id="3" w:name="_Toc54913381"/>
       <w:r>
         <w:t>1</w:t>
       </w:r>
@@ -6342,11 +7040,119 @@
       <w:pPr>
         <w:pStyle w:val="Heading2"/>
       </w:pPr>
-      <w:bookmarkStart w:id="4" w:name="_Toc54879424"/>
+      <w:bookmarkStart w:id="4" w:name="_Toc54913382"/>
+      <w:r>
+        <w:t>1.2a: ‘Home’ view.</w:t>
+      </w:r>
+      <w:bookmarkEnd w:id="4"/>
+    </w:p>
+    <w:p>
+      <w:r>
+        <w:rPr>
+          <w:noProof/>
+        </w:rPr>
+        <w:drawing>
+          <wp:inline distT="0" distB="0" distL="0" distR="0" wp14:anchorId="2F198B5C" wp14:editId="02040E69">
+            <wp:extent cx="6324600" cy="2409825"/>
+            <wp:effectExtent l="0" t="0" r="0" b="9525"/>
+            <wp:docPr id="152" name="Picture 152"/>
+            <wp:cNvGraphicFramePr>
+              <a:graphicFrameLocks xmlns:a="http://schemas.openxmlformats.org/drawingml/2006/main" noChangeAspect="1"/>
+            </wp:cNvGraphicFramePr>
+            <a:graphic xmlns:a="http://schemas.openxmlformats.org/drawingml/2006/main">
+              <a:graphicData uri="http://schemas.openxmlformats.org/drawingml/2006/picture">
+                <pic:pic xmlns:pic="http://schemas.openxmlformats.org/drawingml/2006/picture">
+                  <pic:nvPicPr>
+                    <pic:cNvPr id="1" name=""/>
+                    <pic:cNvPicPr/>
+                  </pic:nvPicPr>
+                  <pic:blipFill>
+                    <a:blip r:embed="rId10"/>
+                    <a:stretch>
+                      <a:fillRect/>
+                    </a:stretch>
+                  </pic:blipFill>
+                  <pic:spPr>
+                    <a:xfrm>
+                      <a:off x="0" y="0"/>
+                      <a:ext cx="6324600" cy="2409825"/>
+                    </a:xfrm>
+                    <a:prstGeom prst="rect">
+                      <a:avLst/>
+                    </a:prstGeom>
+                  </pic:spPr>
+                </pic:pic>
+              </a:graphicData>
+            </a:graphic>
+          </wp:inline>
+        </w:drawing>
+      </w:r>
+    </w:p>
+    <w:p>
+      <w:pPr>
+        <w:pStyle w:val="Heading2"/>
+      </w:pPr>
+      <w:bookmarkStart w:id="5" w:name="_Toc54913383"/>
+      <w:r>
+        <w:lastRenderedPageBreak/>
+        <w:t>1.2b:</w:t>
+      </w:r>
+      <w:r>
+        <w:t xml:space="preserve"> ‘Home’ view asleep.</w:t>
+      </w:r>
+      <w:bookmarkEnd w:id="5"/>
+    </w:p>
+    <w:p>
+      <w:r>
+        <w:rPr>
+          <w:noProof/>
+        </w:rPr>
+        <w:drawing>
+          <wp:inline distT="0" distB="0" distL="0" distR="0" wp14:anchorId="5CBAA364" wp14:editId="7F1B1375">
+            <wp:extent cx="6362700" cy="2381250"/>
+            <wp:effectExtent l="0" t="0" r="0" b="0"/>
+            <wp:docPr id="153" name="Picture 153"/>
+            <wp:cNvGraphicFramePr>
+              <a:graphicFrameLocks xmlns:a="http://schemas.openxmlformats.org/drawingml/2006/main" noChangeAspect="1"/>
+            </wp:cNvGraphicFramePr>
+            <a:graphic xmlns:a="http://schemas.openxmlformats.org/drawingml/2006/main">
+              <a:graphicData uri="http://schemas.openxmlformats.org/drawingml/2006/picture">
+                <pic:pic xmlns:pic="http://schemas.openxmlformats.org/drawingml/2006/picture">
+                  <pic:nvPicPr>
+                    <pic:cNvPr id="1" name=""/>
+                    <pic:cNvPicPr/>
+                  </pic:nvPicPr>
+                  <pic:blipFill>
+                    <a:blip r:embed="rId11"/>
+                    <a:stretch>
+                      <a:fillRect/>
+                    </a:stretch>
+                  </pic:blipFill>
+                  <pic:spPr>
+                    <a:xfrm>
+                      <a:off x="0" y="0"/>
+                      <a:ext cx="6362700" cy="2381250"/>
+                    </a:xfrm>
+                    <a:prstGeom prst="rect">
+                      <a:avLst/>
+                    </a:prstGeom>
+                  </pic:spPr>
+                </pic:pic>
+              </a:graphicData>
+            </a:graphic>
+          </wp:inline>
+        </w:drawing>
+      </w:r>
+    </w:p>
+    <w:p>
+      <w:pPr>
+        <w:pStyle w:val="Heading2"/>
+      </w:pPr>
+      <w:bookmarkStart w:id="6" w:name="_Toc54913384"/>
       <w:r>
         <w:t>1.3a: ‘All Songs’ view about to click the ‘order’ button at the top right of the display screen.</w:t>
       </w:r>
-      <w:bookmarkEnd w:id="4"/>
+      <w:bookmarkEnd w:id="6"/>
     </w:p>
     <w:p>
       <w:r>
@@ -6371,7 +7177,7 @@
                     </pic:cNvPicPr>
                   </pic:nvPicPr>
                   <pic:blipFill>
-                    <a:blip r:embed="rId10">
+                    <a:blip r:embed="rId12">
                       <a:extLst>
                         <a:ext uri="{28A0092B-C50C-407E-A947-70E740481C1C}">
                           <a14:useLocalDpi xmlns:a14="http://schemas.microsoft.com/office/drawing/2010/main" val="0"/>
@@ -6407,12 +7213,12 @@
       <w:pPr>
         <w:pStyle w:val="Heading2"/>
       </w:pPr>
-      <w:bookmarkStart w:id="5" w:name="_Toc54879425"/>
+      <w:bookmarkStart w:id="7" w:name="_Toc54913385"/>
       <w:r>
         <w:lastRenderedPageBreak/>
         <w:t>1.3b: ‘All Songs’ view after clicking the ‘order’ button. Now ordered by ‘album’.</w:t>
       </w:r>
-      <w:bookmarkEnd w:id="5"/>
+      <w:bookmarkEnd w:id="7"/>
     </w:p>
     <w:p>
       <w:r>
@@ -6437,7 +7243,7 @@
                     </pic:cNvPicPr>
                   </pic:nvPicPr>
                   <pic:blipFill>
-                    <a:blip r:embed="rId11">
+                    <a:blip r:embed="rId13">
                       <a:extLst>
                         <a:ext uri="{28A0092B-C50C-407E-A947-70E740481C1C}">
                           <a14:useLocalDpi xmlns:a14="http://schemas.microsoft.com/office/drawing/2010/main" val="0"/>
@@ -6473,11 +7279,11 @@
       <w:pPr>
         <w:pStyle w:val="Heading2"/>
       </w:pPr>
-      <w:bookmarkStart w:id="6" w:name="_Toc54879426"/>
+      <w:bookmarkStart w:id="8" w:name="_Toc54913386"/>
       <w:r>
         <w:t>1.3c: ‘All Songs’ view after clicking the ‘order’ button again. Now ordered by ‘title’.</w:t>
       </w:r>
-      <w:bookmarkEnd w:id="6"/>
+      <w:bookmarkEnd w:id="8"/>
     </w:p>
     <w:p>
       <w:r>
@@ -6502,7 +7308,7 @@
                     </pic:cNvPicPr>
                   </pic:nvPicPr>
                   <pic:blipFill>
-                    <a:blip r:embed="rId12">
+                    <a:blip r:embed="rId14">
                       <a:extLst>
                         <a:ext uri="{28A0092B-C50C-407E-A947-70E740481C1C}">
                           <a14:useLocalDpi xmlns:a14="http://schemas.microsoft.com/office/drawing/2010/main" val="0"/>
@@ -6538,12 +7344,12 @@
       <w:pPr>
         <w:pStyle w:val="Heading2"/>
       </w:pPr>
-      <w:bookmarkStart w:id="7" w:name="_Toc54879427"/>
+      <w:bookmarkStart w:id="9" w:name="_Toc54913387"/>
       <w:r>
         <w:lastRenderedPageBreak/>
         <w:t>1.3d: ‘All Songs’ view immediately after clicking the ‘order’ button a popup displays for 800ms the new order.</w:t>
       </w:r>
-      <w:bookmarkEnd w:id="7"/>
+      <w:bookmarkEnd w:id="9"/>
     </w:p>
     <w:p>
       <w:r>
@@ -6568,7 +7374,7 @@
                     </pic:cNvPicPr>
                   </pic:nvPicPr>
                   <pic:blipFill>
-                    <a:blip r:embed="rId13">
+                    <a:blip r:embed="rId15">
                       <a:extLst>
                         <a:ext uri="{28A0092B-C50C-407E-A947-70E740481C1C}">
                           <a14:useLocalDpi xmlns:a14="http://schemas.microsoft.com/office/drawing/2010/main" val="0"/>
@@ -6623,7 +7429,7 @@
                     </pic:cNvPicPr>
                   </pic:nvPicPr>
                   <pic:blipFill>
-                    <a:blip r:embed="rId14">
+                    <a:blip r:embed="rId16">
                       <a:extLst>
                         <a:ext uri="{28A0092B-C50C-407E-A947-70E740481C1C}">
                           <a14:useLocalDpi xmlns:a14="http://schemas.microsoft.com/office/drawing/2010/main" val="0"/>
@@ -6659,7 +7465,7 @@
       <w:pPr>
         <w:pStyle w:val="Heading2"/>
       </w:pPr>
-      <w:bookmarkStart w:id="8" w:name="_Toc54879428"/>
+      <w:bookmarkStart w:id="10" w:name="_Toc54913388"/>
       <w:r>
         <w:lastRenderedPageBreak/>
         <w:t>2</w:t>
@@ -6691,7 +7497,7 @@
       <w:r>
         <w:t>.</w:t>
       </w:r>
-      <w:bookmarkEnd w:id="8"/>
+      <w:bookmarkEnd w:id="10"/>
     </w:p>
     <w:p>
       <w:r>
@@ -6716,7 +7522,7 @@
                     </pic:cNvPicPr>
                   </pic:nvPicPr>
                   <pic:blipFill>
-                    <a:blip r:embed="rId15">
+                    <a:blip r:embed="rId17">
                       <a:extLst>
                         <a:ext uri="{28A0092B-C50C-407E-A947-70E740481C1C}">
                           <a14:useLocalDpi xmlns:a14="http://schemas.microsoft.com/office/drawing/2010/main" val="0"/>
@@ -6752,7 +7558,7 @@
       <w:pPr>
         <w:pStyle w:val="Heading2"/>
       </w:pPr>
-      <w:bookmarkStart w:id="9" w:name="_Toc54879429"/>
+      <w:bookmarkStart w:id="11" w:name="_Toc54913389"/>
       <w:r>
         <w:t>2</w:t>
       </w:r>
@@ -6777,7 +7583,7 @@
       <w:r>
         <w:t xml:space="preserve"> view.</w:t>
       </w:r>
-      <w:bookmarkEnd w:id="9"/>
+      <w:bookmarkEnd w:id="11"/>
     </w:p>
     <w:p>
       <w:r>
@@ -6800,7 +7606,7 @@
                     <pic:cNvPicPr/>
                   </pic:nvPicPr>
                   <pic:blipFill>
-                    <a:blip r:embed="rId16"/>
+                    <a:blip r:embed="rId18"/>
                     <a:stretch>
                       <a:fillRect/>
                     </a:stretch>
@@ -6825,7 +7631,7 @@
       <w:pPr>
         <w:pStyle w:val="Heading2"/>
       </w:pPr>
-      <w:bookmarkStart w:id="10" w:name="_Toc54879430"/>
+      <w:bookmarkStart w:id="12" w:name="_Toc54913390"/>
       <w:r>
         <w:lastRenderedPageBreak/>
         <w:t xml:space="preserve">2.2a: </w:t>
@@ -6842,7 +7648,7 @@
       <w:r>
         <w:t xml:space="preserve"> view about to click ‘My Playlists’ button.</w:t>
       </w:r>
-      <w:bookmarkEnd w:id="10"/>
+      <w:bookmarkEnd w:id="12"/>
     </w:p>
     <w:p>
       <w:r>
@@ -6867,7 +7673,7 @@
                     </pic:cNvPicPr>
                   </pic:nvPicPr>
                   <pic:blipFill>
-                    <a:blip r:embed="rId17">
+                    <a:blip r:embed="rId19">
                       <a:extLst>
                         <a:ext uri="{28A0092B-C50C-407E-A947-70E740481C1C}">
                           <a14:useLocalDpi xmlns:a14="http://schemas.microsoft.com/office/drawing/2010/main" val="0"/>
@@ -6903,7 +7709,7 @@
       <w:pPr>
         <w:pStyle w:val="Heading2"/>
       </w:pPr>
-      <w:bookmarkStart w:id="11" w:name="_Toc54879431"/>
+      <w:bookmarkStart w:id="13" w:name="_Toc54913391"/>
       <w:r>
         <w:t xml:space="preserve">2.2b: ‘My Playlists’ view after clicking the ‘My Playlists’ button from the </w:t>
       </w:r>
@@ -6919,7 +7725,7 @@
       <w:r>
         <w:t xml:space="preserve"> view.</w:t>
       </w:r>
-      <w:bookmarkEnd w:id="11"/>
+      <w:bookmarkEnd w:id="13"/>
     </w:p>
     <w:p>
       <w:r>
@@ -6942,7 +7748,7 @@
                     <pic:cNvPicPr/>
                   </pic:nvPicPr>
                   <pic:blipFill>
-                    <a:blip r:embed="rId18"/>
+                    <a:blip r:embed="rId20"/>
                     <a:stretch>
                       <a:fillRect/>
                     </a:stretch>
@@ -6967,7 +7773,7 @@
       <w:pPr>
         <w:pStyle w:val="Heading2"/>
       </w:pPr>
-      <w:bookmarkStart w:id="12" w:name="_Toc54879432"/>
+      <w:bookmarkStart w:id="14" w:name="_Toc54913392"/>
       <w:r>
         <w:lastRenderedPageBreak/>
         <w:t xml:space="preserve">2.3a: </w:t>
@@ -6984,7 +7790,7 @@
       <w:r>
         <w:t xml:space="preserve"> view about to click ‘Search’ button.</w:t>
       </w:r>
-      <w:bookmarkEnd w:id="12"/>
+      <w:bookmarkEnd w:id="14"/>
     </w:p>
     <w:p>
       <w:r>
@@ -7009,7 +7815,7 @@
                     </pic:cNvPicPr>
                   </pic:nvPicPr>
                   <pic:blipFill>
-                    <a:blip r:embed="rId19">
+                    <a:blip r:embed="rId21">
                       <a:extLst>
                         <a:ext uri="{28A0092B-C50C-407E-A947-70E740481C1C}">
                           <a14:useLocalDpi xmlns:a14="http://schemas.microsoft.com/office/drawing/2010/main" val="0"/>
@@ -7045,7 +7851,7 @@
       <w:pPr>
         <w:pStyle w:val="Heading2"/>
       </w:pPr>
-      <w:bookmarkStart w:id="13" w:name="_Toc54879433"/>
+      <w:bookmarkStart w:id="15" w:name="_Toc54913393"/>
       <w:r>
         <w:t xml:space="preserve">2.3b: ‘Search’ view after clicking the ‘Search’ button from the </w:t>
       </w:r>
@@ -7061,7 +7867,7 @@
       <w:r>
         <w:t xml:space="preserve"> view.</w:t>
       </w:r>
-      <w:bookmarkEnd w:id="13"/>
+      <w:bookmarkEnd w:id="15"/>
     </w:p>
     <w:p>
       <w:r>
@@ -7084,7 +7890,7 @@
                     <pic:cNvPicPr/>
                   </pic:nvPicPr>
                   <pic:blipFill>
-                    <a:blip r:embed="rId20"/>
+                    <a:blip r:embed="rId22"/>
                     <a:stretch>
                       <a:fillRect/>
                     </a:stretch>
@@ -7109,7 +7915,7 @@
       <w:pPr>
         <w:pStyle w:val="Heading2"/>
       </w:pPr>
-      <w:bookmarkStart w:id="14" w:name="_Toc54879434"/>
+      <w:bookmarkStart w:id="16" w:name="_Toc54913394"/>
       <w:r>
         <w:lastRenderedPageBreak/>
         <w:t>2.</w:t>
@@ -7120,7 +7926,7 @@
       <w:r>
         <w:t>a: ‘All Songs’ view about to click ‘Home’ button.</w:t>
       </w:r>
-      <w:bookmarkEnd w:id="14"/>
+      <w:bookmarkEnd w:id="16"/>
     </w:p>
     <w:p>
       <w:r>
@@ -7145,7 +7951,7 @@
                     </pic:cNvPicPr>
                   </pic:nvPicPr>
                   <pic:blipFill>
-                    <a:blip r:embed="rId21">
+                    <a:blip r:embed="rId23">
                       <a:extLst>
                         <a:ext uri="{28A0092B-C50C-407E-A947-70E740481C1C}">
                           <a14:useLocalDpi xmlns:a14="http://schemas.microsoft.com/office/drawing/2010/main" val="0"/>
@@ -7181,7 +7987,7 @@
       <w:pPr>
         <w:pStyle w:val="Heading2"/>
       </w:pPr>
-      <w:bookmarkStart w:id="15" w:name="_Toc54879435"/>
+      <w:bookmarkStart w:id="17" w:name="_Toc54913395"/>
       <w:r>
         <w:t>2.</w:t>
       </w:r>
@@ -7191,7 +7997,7 @@
       <w:r>
         <w:t>b: ‘Home’ view after clicking the ‘Home’ button from the ‘All Songs’ view.</w:t>
       </w:r>
-      <w:bookmarkEnd w:id="15"/>
+      <w:bookmarkEnd w:id="17"/>
     </w:p>
     <w:p>
       <w:r>
@@ -7246,7 +8052,7 @@
       <w:pPr>
         <w:pStyle w:val="Heading2"/>
       </w:pPr>
-      <w:bookmarkStart w:id="16" w:name="_Toc54879436"/>
+      <w:bookmarkStart w:id="18" w:name="_Toc54913396"/>
       <w:r>
         <w:lastRenderedPageBreak/>
         <w:t>2.5a: ‘All Songs’ view about to click ‘String Quartet No 14 in D minor’</w:t>
@@ -7257,7 +8063,7 @@
       <w:r>
         <w:t>.</w:t>
       </w:r>
-      <w:bookmarkEnd w:id="16"/>
+      <w:bookmarkEnd w:id="18"/>
     </w:p>
     <w:p>
       <w:r>
@@ -7280,7 +8086,7 @@
                     <pic:cNvPicPr/>
                   </pic:nvPicPr>
                   <pic:blipFill>
-                    <a:blip r:embed="rId16"/>
+                    <a:blip r:embed="rId18"/>
                     <a:stretch>
                       <a:fillRect/>
                     </a:stretch>
@@ -7305,11 +8111,11 @@
       <w:pPr>
         <w:pStyle w:val="Heading2"/>
       </w:pPr>
-      <w:bookmarkStart w:id="17" w:name="_Toc54879437"/>
+      <w:bookmarkStart w:id="19" w:name="_Toc54913397"/>
       <w:r>
         <w:t>2.5b: ‘Player’ view after clicking the ‘String Quartet No 14 in D minor’ song button from the ‘All Songs’ view.</w:t>
       </w:r>
-      <w:bookmarkEnd w:id="17"/>
+      <w:bookmarkEnd w:id="19"/>
     </w:p>
     <w:p>
       <w:r>
@@ -7332,7 +8138,7 @@
                     <pic:cNvPicPr/>
                   </pic:nvPicPr>
                   <pic:blipFill>
-                    <a:blip r:embed="rId22"/>
+                    <a:blip r:embed="rId24"/>
                     <a:stretch>
                       <a:fillRect/>
                     </a:stretch>
@@ -7357,12 +8163,12 @@
       <w:pPr>
         <w:pStyle w:val="Heading2"/>
       </w:pPr>
-      <w:bookmarkStart w:id="18" w:name="_Toc54879438"/>
+      <w:bookmarkStart w:id="20" w:name="_Toc54913398"/>
       <w:r>
         <w:lastRenderedPageBreak/>
         <w:t>2.6a: ‘Search Results’ view after searching for ‘franz’ and getting back related songs.</w:t>
       </w:r>
-      <w:bookmarkEnd w:id="18"/>
+      <w:bookmarkEnd w:id="20"/>
     </w:p>
     <w:p>
       <w:r>
@@ -7385,7 +8191,7 @@
                     <pic:cNvPicPr/>
                   </pic:nvPicPr>
                   <pic:blipFill>
-                    <a:blip r:embed="rId23"/>
+                    <a:blip r:embed="rId25"/>
                     <a:stretch>
                       <a:fillRect/>
                     </a:stretch>
@@ -7413,11 +8219,11 @@
           <w:noProof/>
         </w:rPr>
       </w:pPr>
-      <w:bookmarkStart w:id="19" w:name="_Toc54879439"/>
+      <w:bookmarkStart w:id="21" w:name="_Toc54913399"/>
       <w:r>
         <w:t>2.6b: ‘Player’ view after clicking the ‘Ave Maria’ song button from the ‘Search Results’ view.</w:t>
       </w:r>
-      <w:bookmarkEnd w:id="19"/>
+      <w:bookmarkEnd w:id="21"/>
     </w:p>
     <w:p>
       <w:r>
@@ -7440,7 +8246,7 @@
                     <pic:cNvPicPr/>
                   </pic:nvPicPr>
                   <pic:blipFill>
-                    <a:blip r:embed="rId24"/>
+                    <a:blip r:embed="rId26"/>
                     <a:stretch>
                       <a:fillRect/>
                     </a:stretch>
@@ -7465,7 +8271,7 @@
       <w:pPr>
         <w:pStyle w:val="Heading2"/>
       </w:pPr>
-      <w:bookmarkStart w:id="20" w:name="_Toc54879440"/>
+      <w:bookmarkStart w:id="22" w:name="_Toc54913400"/>
       <w:r>
         <w:lastRenderedPageBreak/>
         <w:t xml:space="preserve">2.7a: ‘My Playlist’ view about to click </w:t>
@@ -7482,7 +8288,7 @@
       <w:r>
         <w:t>button.</w:t>
       </w:r>
-      <w:bookmarkEnd w:id="20"/>
+      <w:bookmarkEnd w:id="22"/>
     </w:p>
     <w:p>
       <w:r>
@@ -7505,7 +8311,7 @@
                     <pic:cNvPicPr/>
                   </pic:nvPicPr>
                   <pic:blipFill>
-                    <a:blip r:embed="rId18"/>
+                    <a:blip r:embed="rId20"/>
                     <a:stretch>
                       <a:fillRect/>
                     </a:stretch>
@@ -7530,7 +8336,7 @@
       <w:pPr>
         <w:pStyle w:val="Heading2"/>
       </w:pPr>
-      <w:bookmarkStart w:id="21" w:name="_Toc54879441"/>
+      <w:bookmarkStart w:id="23" w:name="_Toc54913401"/>
       <w:r>
         <w:t>2.</w:t>
       </w:r>
@@ -7564,7 +8370,7 @@
       <w:r>
         <w:t>’ view.</w:t>
       </w:r>
-      <w:bookmarkEnd w:id="21"/>
+      <w:bookmarkEnd w:id="23"/>
     </w:p>
     <w:p>
       <w:r>
@@ -7587,7 +8393,7 @@
                     <pic:cNvPicPr/>
                   </pic:nvPicPr>
                   <pic:blipFill>
-                    <a:blip r:embed="rId25"/>
+                    <a:blip r:embed="rId27"/>
                     <a:stretch>
                       <a:fillRect/>
                     </a:stretch>
@@ -7612,7 +8418,112 @@
       <w:pPr>
         <w:pStyle w:val="Heading2"/>
       </w:pPr>
-      <w:bookmarkStart w:id="22" w:name="_Toc54879442"/>
+      <w:bookmarkStart w:id="24" w:name="_Toc54913402"/>
+      <w:r>
+        <w:lastRenderedPageBreak/>
+        <w:t>2.8a: ‘My Playlists’ view, about to hit the ‘Create New’ button.</w:t>
+      </w:r>
+      <w:bookmarkEnd w:id="24"/>
+    </w:p>
+    <w:p>
+      <w:r>
+        <w:rPr>
+          <w:noProof/>
+        </w:rPr>
+        <w:drawing>
+          <wp:inline distT="0" distB="0" distL="0" distR="0" wp14:anchorId="3076EBC8" wp14:editId="5D4024C2">
+            <wp:extent cx="6305550" cy="2362200"/>
+            <wp:effectExtent l="0" t="0" r="0" b="0"/>
+            <wp:docPr id="151" name="Picture 151"/>
+            <wp:cNvGraphicFramePr>
+              <a:graphicFrameLocks xmlns:a="http://schemas.openxmlformats.org/drawingml/2006/main" noChangeAspect="1"/>
+            </wp:cNvGraphicFramePr>
+            <a:graphic xmlns:a="http://schemas.openxmlformats.org/drawingml/2006/main">
+              <a:graphicData uri="http://schemas.openxmlformats.org/drawingml/2006/picture">
+                <pic:pic xmlns:pic="http://schemas.openxmlformats.org/drawingml/2006/picture">
+                  <pic:nvPicPr>
+                    <pic:cNvPr id="1" name=""/>
+                    <pic:cNvPicPr/>
+                  </pic:nvPicPr>
+                  <pic:blipFill>
+                    <a:blip r:embed="rId28"/>
+                    <a:stretch>
+                      <a:fillRect/>
+                    </a:stretch>
+                  </pic:blipFill>
+                  <pic:spPr>
+                    <a:xfrm>
+                      <a:off x="0" y="0"/>
+                      <a:ext cx="6305550" cy="2362200"/>
+                    </a:xfrm>
+                    <a:prstGeom prst="rect">
+                      <a:avLst/>
+                    </a:prstGeom>
+                  </pic:spPr>
+                </pic:pic>
+              </a:graphicData>
+            </a:graphic>
+          </wp:inline>
+        </w:drawing>
+      </w:r>
+    </w:p>
+    <w:p>
+      <w:pPr>
+        <w:pStyle w:val="Heading2"/>
+      </w:pPr>
+      <w:bookmarkStart w:id="25" w:name="_Toc54913403"/>
+      <w:r>
+        <w:t>2.8b: ‘Playlist Editor’ view, after hitting the ‘Create New’ button for the ‘My Playlists’ view.</w:t>
+      </w:r>
+      <w:bookmarkEnd w:id="25"/>
+    </w:p>
+    <w:p>
+      <w:r>
+        <w:rPr>
+          <w:noProof/>
+        </w:rPr>
+        <w:drawing>
+          <wp:inline distT="0" distB="0" distL="0" distR="0" wp14:anchorId="74FB3635" wp14:editId="645B8783">
+            <wp:extent cx="6362700" cy="2390775"/>
+            <wp:effectExtent l="0" t="0" r="0" b="9525"/>
+            <wp:docPr id="150" name="Picture 150"/>
+            <wp:cNvGraphicFramePr>
+              <a:graphicFrameLocks xmlns:a="http://schemas.openxmlformats.org/drawingml/2006/main" noChangeAspect="1"/>
+            </wp:cNvGraphicFramePr>
+            <a:graphic xmlns:a="http://schemas.openxmlformats.org/drawingml/2006/main">
+              <a:graphicData uri="http://schemas.openxmlformats.org/drawingml/2006/picture">
+                <pic:pic xmlns:pic="http://schemas.openxmlformats.org/drawingml/2006/picture">
+                  <pic:nvPicPr>
+                    <pic:cNvPr id="1" name=""/>
+                    <pic:cNvPicPr/>
+                  </pic:nvPicPr>
+                  <pic:blipFill>
+                    <a:blip r:embed="rId29"/>
+                    <a:stretch>
+                      <a:fillRect/>
+                    </a:stretch>
+                  </pic:blipFill>
+                  <pic:spPr>
+                    <a:xfrm>
+                      <a:off x="0" y="0"/>
+                      <a:ext cx="6362700" cy="2390775"/>
+                    </a:xfrm>
+                    <a:prstGeom prst="rect">
+                      <a:avLst/>
+                    </a:prstGeom>
+                  </pic:spPr>
+                </pic:pic>
+              </a:graphicData>
+            </a:graphic>
+          </wp:inline>
+        </w:drawing>
+      </w:r>
+    </w:p>
+    <w:p>
+      <w:pPr>
+        <w:pStyle w:val="Heading2"/>
+      </w:pPr>
+      <w:bookmarkStart w:id="26" w:name="_Toc54913404"/>
       <w:r>
         <w:lastRenderedPageBreak/>
         <w:t>3.1a: ‘</w:t>
@@ -7629,7 +8540,7 @@
       <w:r>
         <w:t>.</w:t>
       </w:r>
-      <w:bookmarkEnd w:id="22"/>
+      <w:bookmarkEnd w:id="26"/>
     </w:p>
     <w:p>
       <w:r>
@@ -7654,7 +8565,7 @@
                     </pic:cNvPicPr>
                   </pic:nvPicPr>
                   <pic:blipFill>
-                    <a:blip r:embed="rId26">
+                    <a:blip r:embed="rId30">
                       <a:extLst>
                         <a:ext uri="{28A0092B-C50C-407E-A947-70E740481C1C}">
                           <a14:useLocalDpi xmlns:a14="http://schemas.microsoft.com/office/drawing/2010/main" val="0"/>
@@ -7690,7 +8601,7 @@
       <w:pPr>
         <w:pStyle w:val="Heading2"/>
       </w:pPr>
-      <w:bookmarkStart w:id="23" w:name="_Toc54879443"/>
+      <w:bookmarkStart w:id="27" w:name="_Toc54913405"/>
       <w:r>
         <w:t>3.1b: ‘</w:t>
       </w:r>
@@ -7709,7 +8620,7 @@
       <w:r>
         <w:t>.</w:t>
       </w:r>
-      <w:bookmarkEnd w:id="23"/>
+      <w:bookmarkEnd w:id="27"/>
     </w:p>
     <w:p>
       <w:r>
@@ -7732,7 +8643,7 @@
                     <pic:cNvPicPr/>
                   </pic:nvPicPr>
                   <pic:blipFill>
-                    <a:blip r:embed="rId23"/>
+                    <a:blip r:embed="rId25"/>
                     <a:stretch>
                       <a:fillRect/>
                     </a:stretch>
@@ -7757,7 +8668,7 @@
       <w:pPr>
         <w:pStyle w:val="Heading2"/>
       </w:pPr>
-      <w:bookmarkStart w:id="24" w:name="_Toc54879444"/>
+      <w:bookmarkStart w:id="28" w:name="_Toc54913406"/>
       <w:r>
         <w:lastRenderedPageBreak/>
         <w:t>3.</w:t>
@@ -7768,7 +8679,7 @@
       <w:r>
         <w:t>a: ‘Search’ view about to search for the term ‘star’.</w:t>
       </w:r>
-      <w:bookmarkEnd w:id="24"/>
+      <w:bookmarkEnd w:id="28"/>
     </w:p>
     <w:p>
       <w:r>
@@ -7793,7 +8704,7 @@
                     </pic:cNvPicPr>
                   </pic:nvPicPr>
                   <pic:blipFill>
-                    <a:blip r:embed="rId27">
+                    <a:blip r:embed="rId31">
                       <a:extLst>
                         <a:ext uri="{28A0092B-C50C-407E-A947-70E740481C1C}">
                           <a14:useLocalDpi xmlns:a14="http://schemas.microsoft.com/office/drawing/2010/main" val="0"/>
@@ -7829,7 +8740,7 @@
       <w:pPr>
         <w:pStyle w:val="Heading2"/>
       </w:pPr>
-      <w:bookmarkStart w:id="25" w:name="_Toc54879445"/>
+      <w:bookmarkStart w:id="29" w:name="_Toc54913407"/>
       <w:r>
         <w:t>3.</w:t>
       </w:r>
@@ -7863,7 +8774,7 @@
       <w:r>
         <w:t>.</w:t>
       </w:r>
-      <w:bookmarkEnd w:id="25"/>
+      <w:bookmarkEnd w:id="29"/>
     </w:p>
     <w:p>
       <w:r>
@@ -7886,7 +8797,7 @@
                     <pic:cNvPicPr/>
                   </pic:nvPicPr>
                   <pic:blipFill>
-                    <a:blip r:embed="rId28"/>
+                    <a:blip r:embed="rId32"/>
                     <a:stretch>
                       <a:fillRect/>
                     </a:stretch>
@@ -7911,6 +8822,7 @@
       <w:pPr>
         <w:pStyle w:val="Heading2"/>
       </w:pPr>
+      <w:bookmarkStart w:id="30" w:name="_Toc54913408"/>
       <w:r>
         <w:lastRenderedPageBreak/>
         <w:t>4.1a: ‘Playlist Editor’</w:t>
@@ -7924,6 +8836,7 @@
       <w:r>
         <w:t>loaded.</w:t>
       </w:r>
+      <w:bookmarkEnd w:id="30"/>
     </w:p>
     <w:p>
       <w:r>
@@ -7971,6 +8884,7 @@
       <w:pPr>
         <w:pStyle w:val="Heading2"/>
       </w:pPr>
+      <w:bookmarkStart w:id="31" w:name="_Toc54913409"/>
       <w:r>
         <w:t>4.1</w:t>
       </w:r>
@@ -7986,6 +8900,7 @@
       <w:r>
         <w:t>, after adding multiple songs.</w:t>
       </w:r>
+      <w:bookmarkEnd w:id="31"/>
     </w:p>
     <w:p>
       <w:r>
@@ -8008,7 +8923,7 @@
                     <pic:cNvPicPr/>
                   </pic:nvPicPr>
                   <pic:blipFill>
-                    <a:blip r:embed="rId30"/>
+                    <a:blip r:embed="rId33"/>
                     <a:stretch>
                       <a:fillRect/>
                     </a:stretch>
@@ -8033,6 +8948,7 @@
       <w:pPr>
         <w:pStyle w:val="Heading2"/>
       </w:pPr>
+      <w:bookmarkStart w:id="32" w:name="_Toc54913410"/>
       <w:r>
         <w:lastRenderedPageBreak/>
         <w:t>4.</w:t>
@@ -8055,6 +8971,7 @@
       <w:r>
         <w:t>.</w:t>
       </w:r>
+      <w:bookmarkEnd w:id="32"/>
     </w:p>
     <w:p>
       <w:r>
@@ -8077,7 +8994,7 @@
                     <pic:cNvPicPr/>
                   </pic:nvPicPr>
                   <pic:blipFill>
-                    <a:blip r:embed="rId30"/>
+                    <a:blip r:embed="rId33"/>
                     <a:stretch>
                       <a:fillRect/>
                     </a:stretch>
@@ -8102,6 +9019,7 @@
       <w:pPr>
         <w:pStyle w:val="Heading2"/>
       </w:pPr>
+      <w:bookmarkStart w:id="33" w:name="_Toc54913411"/>
       <w:r>
         <w:t>4.</w:t>
       </w:r>
@@ -8120,6 +9038,7 @@
       <w:r>
         <w:t>.</w:t>
       </w:r>
+      <w:bookmarkEnd w:id="33"/>
     </w:p>
     <w:p>
       <w:r>
@@ -8144,7 +9063,7 @@
                     </pic:cNvPicPr>
                   </pic:nvPicPr>
                   <pic:blipFill>
-                    <a:blip r:embed="rId31">
+                    <a:blip r:embed="rId34">
                       <a:extLst>
                         <a:ext uri="{28A0092B-C50C-407E-A947-70E740481C1C}">
                           <a14:useLocalDpi xmlns:a14="http://schemas.microsoft.com/office/drawing/2010/main" val="0"/>
@@ -8180,6 +9099,7 @@
       <w:pPr>
         <w:pStyle w:val="Heading2"/>
       </w:pPr>
+      <w:bookmarkStart w:id="34" w:name="_Toc54913412"/>
       <w:r>
         <w:lastRenderedPageBreak/>
         <w:t xml:space="preserve">4.2c: ‘My Playlists’ view, after </w:t>
@@ -8190,6 +9110,7 @@
       <w:r>
         <w:t>.</w:t>
       </w:r>
+      <w:bookmarkEnd w:id="34"/>
     </w:p>
     <w:p>
       <w:r>
@@ -8212,7 +9133,7 @@
                     <pic:cNvPicPr/>
                   </pic:nvPicPr>
                   <pic:blipFill>
-                    <a:blip r:embed="rId32"/>
+                    <a:blip r:embed="rId28"/>
                     <a:stretch>
                       <a:fillRect/>
                     </a:stretch>
@@ -8237,9 +9158,11 @@
       <w:pPr>
         <w:pStyle w:val="Heading2"/>
       </w:pPr>
+      <w:bookmarkStart w:id="35" w:name="_Toc54913413"/>
       <w:r>
         <w:t>4.2d: ‘Player’ view, after selecting the new playlist.</w:t>
       </w:r>
+      <w:bookmarkEnd w:id="35"/>
     </w:p>
     <w:p>
       <w:r>
@@ -8262,7 +9185,7 @@
                     <pic:cNvPicPr/>
                   </pic:nvPicPr>
                   <pic:blipFill>
-                    <a:blip r:embed="rId33"/>
+                    <a:blip r:embed="rId35"/>
                     <a:stretch>
                       <a:fillRect/>
                     </a:stretch>
@@ -8287,12 +9210,12 @@
       <w:pPr>
         <w:pStyle w:val="Heading2"/>
       </w:pPr>
-      <w:bookmarkStart w:id="26" w:name="_Toc54879446"/>
+      <w:bookmarkStart w:id="36" w:name="_Toc54913414"/>
       <w:r>
         <w:lastRenderedPageBreak/>
         <w:t>5.1a: ‘Player’ view loaded with the song I selected.</w:t>
       </w:r>
-      <w:bookmarkEnd w:id="26"/>
+      <w:bookmarkEnd w:id="36"/>
     </w:p>
     <w:p>
       <w:r>
@@ -8315,7 +9238,7 @@
                     <pic:cNvPicPr/>
                   </pic:nvPicPr>
                   <pic:blipFill>
-                    <a:blip r:embed="rId34"/>
+                    <a:blip r:embed="rId36"/>
                     <a:stretch>
                       <a:fillRect/>
                     </a:stretch>
@@ -8340,7 +9263,7 @@
       <w:pPr>
         <w:pStyle w:val="Heading2"/>
       </w:pPr>
-      <w:bookmarkStart w:id="27" w:name="_Toc54879447"/>
+      <w:bookmarkStart w:id="37" w:name="_Toc54913415"/>
       <w:r>
         <w:lastRenderedPageBreak/>
         <w:t>5.1b: ‘Player’ view loaded with the song I selected, now playing the song after I hit the play button.</w:t>
@@ -8354,7 +9277,7 @@
       <w:r>
         <w:t>.</w:t>
       </w:r>
-      <w:bookmarkEnd w:id="27"/>
+      <w:bookmarkEnd w:id="37"/>
     </w:p>
     <w:p>
       <w:r>
@@ -8374,125 +9297,6 @@
                 <pic:pic xmlns:pic="http://schemas.openxmlformats.org/drawingml/2006/picture">
                   <pic:nvPicPr>
                     <pic:cNvPr id="0" name="Picture 7"/>
-                    <pic:cNvPicPr>
-                      <a:picLocks noChangeAspect="1" noChangeArrowheads="1"/>
-                    </pic:cNvPicPr>
-                  </pic:nvPicPr>
-                  <pic:blipFill>
-                    <a:blip r:embed="rId35">
-                      <a:extLst>
-                        <a:ext uri="{28A0092B-C50C-407E-A947-70E740481C1C}">
-                          <a14:useLocalDpi xmlns:a14="http://schemas.microsoft.com/office/drawing/2010/main" val="0"/>
-                        </a:ext>
-                      </a:extLst>
-                    </a:blip>
-                    <a:srcRect/>
-                    <a:stretch>
-                      <a:fillRect/>
-                    </a:stretch>
-                  </pic:blipFill>
-                  <pic:spPr bwMode="auto">
-                    <a:xfrm>
-                      <a:off x="0" y="0"/>
-                      <a:ext cx="8048625" cy="3905250"/>
-                    </a:xfrm>
-                    <a:prstGeom prst="rect">
-                      <a:avLst/>
-                    </a:prstGeom>
-                    <a:noFill/>
-                    <a:ln>
-                      <a:noFill/>
-                    </a:ln>
-                  </pic:spPr>
-                </pic:pic>
-              </a:graphicData>
-            </a:graphic>
-          </wp:inline>
-        </w:drawing>
-      </w:r>
-    </w:p>
-    <w:p>
-      <w:pPr>
-        <w:pStyle w:val="Heading2"/>
-      </w:pPr>
-      <w:bookmarkStart w:id="28" w:name="_Toc54879448"/>
-      <w:r>
-        <w:lastRenderedPageBreak/>
-        <w:t>5.1c: ‘Player’ view loaded with the song I selected, now paused after hitting the pause button.</w:t>
-      </w:r>
-      <w:bookmarkEnd w:id="28"/>
-    </w:p>
-    <w:p>
-      <w:r>
-        <w:rPr>
-          <w:noProof/>
-        </w:rPr>
-        <w:drawing>
-          <wp:inline distT="0" distB="0" distL="0" distR="0" wp14:anchorId="2C777717" wp14:editId="7E2089AA">
-            <wp:extent cx="8048625" cy="3905250"/>
-            <wp:effectExtent l="0" t="0" r="9525" b="0"/>
-            <wp:docPr id="130" name="Picture 130"/>
-            <wp:cNvGraphicFramePr>
-              <a:graphicFrameLocks xmlns:a="http://schemas.openxmlformats.org/drawingml/2006/main" noChangeAspect="1"/>
-            </wp:cNvGraphicFramePr>
-            <a:graphic xmlns:a="http://schemas.openxmlformats.org/drawingml/2006/main">
-              <a:graphicData uri="http://schemas.openxmlformats.org/drawingml/2006/picture">
-                <pic:pic xmlns:pic="http://schemas.openxmlformats.org/drawingml/2006/picture">
-                  <pic:nvPicPr>
-                    <pic:cNvPr id="1" name=""/>
-                    <pic:cNvPicPr/>
-                  </pic:nvPicPr>
-                  <pic:blipFill>
-                    <a:blip r:embed="rId36"/>
-                    <a:stretch>
-                      <a:fillRect/>
-                    </a:stretch>
-                  </pic:blipFill>
-                  <pic:spPr>
-                    <a:xfrm>
-                      <a:off x="0" y="0"/>
-                      <a:ext cx="8048625" cy="3905250"/>
-                    </a:xfrm>
-                    <a:prstGeom prst="rect">
-                      <a:avLst/>
-                    </a:prstGeom>
-                  </pic:spPr>
-                </pic:pic>
-              </a:graphicData>
-            </a:graphic>
-          </wp:inline>
-        </w:drawing>
-      </w:r>
-    </w:p>
-    <w:p>
-      <w:pPr>
-        <w:pStyle w:val="Heading2"/>
-      </w:pPr>
-      <w:bookmarkStart w:id="29" w:name="_Toc54879449"/>
-      <w:r>
-        <w:lastRenderedPageBreak/>
-        <w:t>5.1d: ‘Player’ view loaded with the song I selected, now continued playing from the point I hit the pause button.</w:t>
-      </w:r>
-      <w:bookmarkEnd w:id="29"/>
-    </w:p>
-    <w:p>
-      <w:r>
-        <w:rPr>
-          <w:noProof/>
-        </w:rPr>
-        <w:drawing>
-          <wp:inline distT="0" distB="0" distL="0" distR="0" wp14:anchorId="4C1B6C19" wp14:editId="1C346C16">
-            <wp:extent cx="8048625" cy="3905250"/>
-            <wp:effectExtent l="0" t="0" r="9525" b="0"/>
-            <wp:docPr id="131" name="Picture 131"/>
-            <wp:cNvGraphicFramePr>
-              <a:graphicFrameLocks xmlns:a="http://schemas.openxmlformats.org/drawingml/2006/main" noChangeAspect="1"/>
-            </wp:cNvGraphicFramePr>
-            <a:graphic xmlns:a="http://schemas.openxmlformats.org/drawingml/2006/main">
-              <a:graphicData uri="http://schemas.openxmlformats.org/drawingml/2006/picture">
-                <pic:pic xmlns:pic="http://schemas.openxmlformats.org/drawingml/2006/picture">
-                  <pic:nvPicPr>
-                    <pic:cNvPr id="0" name="Picture 8"/>
                     <pic:cNvPicPr>
                       <a:picLocks noChangeAspect="1" noChangeArrowheads="1"/>
                     </pic:cNvPicPr>
@@ -8534,12 +9338,131 @@
       <w:pPr>
         <w:pStyle w:val="Heading2"/>
       </w:pPr>
-      <w:bookmarkStart w:id="30" w:name="_Toc54879450"/>
+      <w:bookmarkStart w:id="38" w:name="_Toc54913416"/>
+      <w:r>
+        <w:lastRenderedPageBreak/>
+        <w:t>5.1c: ‘Player’ view loaded with the song I selected, now paused after hitting the pause button.</w:t>
+      </w:r>
+      <w:bookmarkEnd w:id="38"/>
+    </w:p>
+    <w:p>
+      <w:r>
+        <w:rPr>
+          <w:noProof/>
+        </w:rPr>
+        <w:drawing>
+          <wp:inline distT="0" distB="0" distL="0" distR="0" wp14:anchorId="2C777717" wp14:editId="7E2089AA">
+            <wp:extent cx="8048625" cy="3905250"/>
+            <wp:effectExtent l="0" t="0" r="9525" b="0"/>
+            <wp:docPr id="130" name="Picture 130"/>
+            <wp:cNvGraphicFramePr>
+              <a:graphicFrameLocks xmlns:a="http://schemas.openxmlformats.org/drawingml/2006/main" noChangeAspect="1"/>
+            </wp:cNvGraphicFramePr>
+            <a:graphic xmlns:a="http://schemas.openxmlformats.org/drawingml/2006/main">
+              <a:graphicData uri="http://schemas.openxmlformats.org/drawingml/2006/picture">
+                <pic:pic xmlns:pic="http://schemas.openxmlformats.org/drawingml/2006/picture">
+                  <pic:nvPicPr>
+                    <pic:cNvPr id="1" name=""/>
+                    <pic:cNvPicPr/>
+                  </pic:nvPicPr>
+                  <pic:blipFill>
+                    <a:blip r:embed="rId38"/>
+                    <a:stretch>
+                      <a:fillRect/>
+                    </a:stretch>
+                  </pic:blipFill>
+                  <pic:spPr>
+                    <a:xfrm>
+                      <a:off x="0" y="0"/>
+                      <a:ext cx="8048625" cy="3905250"/>
+                    </a:xfrm>
+                    <a:prstGeom prst="rect">
+                      <a:avLst/>
+                    </a:prstGeom>
+                  </pic:spPr>
+                </pic:pic>
+              </a:graphicData>
+            </a:graphic>
+          </wp:inline>
+        </w:drawing>
+      </w:r>
+    </w:p>
+    <w:p>
+      <w:pPr>
+        <w:pStyle w:val="Heading2"/>
+      </w:pPr>
+      <w:bookmarkStart w:id="39" w:name="_Toc54913417"/>
+      <w:r>
+        <w:lastRenderedPageBreak/>
+        <w:t>5.1d: ‘Player’ view loaded with the song I selected, now continued playing from the point I hit the pause button.</w:t>
+      </w:r>
+      <w:bookmarkEnd w:id="39"/>
+    </w:p>
+    <w:p>
+      <w:r>
+        <w:rPr>
+          <w:noProof/>
+        </w:rPr>
+        <w:drawing>
+          <wp:inline distT="0" distB="0" distL="0" distR="0" wp14:anchorId="4C1B6C19" wp14:editId="1C346C16">
+            <wp:extent cx="8048625" cy="3905250"/>
+            <wp:effectExtent l="0" t="0" r="9525" b="0"/>
+            <wp:docPr id="131" name="Picture 131"/>
+            <wp:cNvGraphicFramePr>
+              <a:graphicFrameLocks xmlns:a="http://schemas.openxmlformats.org/drawingml/2006/main" noChangeAspect="1"/>
+            </wp:cNvGraphicFramePr>
+            <a:graphic xmlns:a="http://schemas.openxmlformats.org/drawingml/2006/main">
+              <a:graphicData uri="http://schemas.openxmlformats.org/drawingml/2006/picture">
+                <pic:pic xmlns:pic="http://schemas.openxmlformats.org/drawingml/2006/picture">
+                  <pic:nvPicPr>
+                    <pic:cNvPr id="0" name="Picture 8"/>
+                    <pic:cNvPicPr>
+                      <a:picLocks noChangeAspect="1" noChangeArrowheads="1"/>
+                    </pic:cNvPicPr>
+                  </pic:nvPicPr>
+                  <pic:blipFill>
+                    <a:blip r:embed="rId39">
+                      <a:extLst>
+                        <a:ext uri="{28A0092B-C50C-407E-A947-70E740481C1C}">
+                          <a14:useLocalDpi xmlns:a14="http://schemas.microsoft.com/office/drawing/2010/main" val="0"/>
+                        </a:ext>
+                      </a:extLst>
+                    </a:blip>
+                    <a:srcRect/>
+                    <a:stretch>
+                      <a:fillRect/>
+                    </a:stretch>
+                  </pic:blipFill>
+                  <pic:spPr bwMode="auto">
+                    <a:xfrm>
+                      <a:off x="0" y="0"/>
+                      <a:ext cx="8048625" cy="3905250"/>
+                    </a:xfrm>
+                    <a:prstGeom prst="rect">
+                      <a:avLst/>
+                    </a:prstGeom>
+                    <a:noFill/>
+                    <a:ln>
+                      <a:noFill/>
+                    </a:ln>
+                  </pic:spPr>
+                </pic:pic>
+              </a:graphicData>
+            </a:graphic>
+          </wp:inline>
+        </w:drawing>
+      </w:r>
+    </w:p>
+    <w:p>
+      <w:pPr>
+        <w:pStyle w:val="Heading2"/>
+      </w:pPr>
+      <w:bookmarkStart w:id="40" w:name="_Toc54913418"/>
       <w:r>
         <w:lastRenderedPageBreak/>
         <w:t>5.2a: ‘Player’ view loaded with the playlist I selected, about to click the ‘next’ button.</w:t>
       </w:r>
-      <w:bookmarkEnd w:id="30"/>
+      <w:bookmarkEnd w:id="40"/>
     </w:p>
     <w:p>
       <w:r>
@@ -8564,7 +9487,7 @@
                     </pic:cNvPicPr>
                   </pic:nvPicPr>
                   <pic:blipFill>
-                    <a:blip r:embed="rId38">
+                    <a:blip r:embed="rId40">
                       <a:extLst>
                         <a:ext uri="{28A0092B-C50C-407E-A947-70E740481C1C}">
                           <a14:useLocalDpi xmlns:a14="http://schemas.microsoft.com/office/drawing/2010/main" val="0"/>
@@ -8600,11 +9523,11 @@
       <w:pPr>
         <w:pStyle w:val="Heading2"/>
       </w:pPr>
-      <w:bookmarkStart w:id="31" w:name="_Toc54879451"/>
+      <w:bookmarkStart w:id="41" w:name="_Toc54913419"/>
       <w:r>
         <w:t>5.2b: ’Player’ view loaded with the playlist I selected, now on the second song in the playlist after clicking the ‘next’ button.</w:t>
       </w:r>
-      <w:bookmarkEnd w:id="31"/>
+      <w:bookmarkEnd w:id="41"/>
     </w:p>
     <w:p>
       <w:r>
@@ -8629,7 +9552,7 @@
                     </pic:cNvPicPr>
                   </pic:nvPicPr>
                   <pic:blipFill>
-                    <a:blip r:embed="rId39">
+                    <a:blip r:embed="rId41">
                       <a:extLst>
                         <a:ext uri="{28A0092B-C50C-407E-A947-70E740481C1C}">
                           <a14:useLocalDpi xmlns:a14="http://schemas.microsoft.com/office/drawing/2010/main" val="0"/>
@@ -8665,12 +9588,12 @@
       <w:pPr>
         <w:pStyle w:val="Heading2"/>
       </w:pPr>
-      <w:bookmarkStart w:id="32" w:name="_Toc54879452"/>
+      <w:bookmarkStart w:id="42" w:name="_Toc54913420"/>
       <w:r>
         <w:lastRenderedPageBreak/>
         <w:t>5.3a: ‘Player’ view loaded with the playlist I selected, on the second song in the playlist, about to click the ‘previous’ button.</w:t>
       </w:r>
-      <w:bookmarkEnd w:id="32"/>
+      <w:bookmarkEnd w:id="42"/>
     </w:p>
     <w:p>
       <w:r>
@@ -8695,7 +9618,7 @@
                     </pic:cNvPicPr>
                   </pic:nvPicPr>
                   <pic:blipFill>
-                    <a:blip r:embed="rId40">
+                    <a:blip r:embed="rId42">
                       <a:extLst>
                         <a:ext uri="{28A0092B-C50C-407E-A947-70E740481C1C}">
                           <a14:useLocalDpi xmlns:a14="http://schemas.microsoft.com/office/drawing/2010/main" val="0"/>
@@ -8731,11 +9654,11 @@
       <w:pPr>
         <w:pStyle w:val="Heading2"/>
       </w:pPr>
-      <w:bookmarkStart w:id="33" w:name="_Toc54879453"/>
+      <w:bookmarkStart w:id="43" w:name="_Toc54913421"/>
       <w:r>
         <w:t>5.3b: ’Player’ view loaded with the playlist I selected, now on the first song in the playlist after clicking the ‘previous’ button.</w:t>
       </w:r>
-      <w:bookmarkEnd w:id="33"/>
+      <w:bookmarkEnd w:id="43"/>
     </w:p>
     <w:p>
       <w:r>
@@ -8760,7 +9683,7 @@
                     </pic:cNvPicPr>
                   </pic:nvPicPr>
                   <pic:blipFill>
-                    <a:blip r:embed="rId41">
+                    <a:blip r:embed="rId43">
                       <a:extLst>
                         <a:ext uri="{28A0092B-C50C-407E-A947-70E740481C1C}">
                           <a14:useLocalDpi xmlns:a14="http://schemas.microsoft.com/office/drawing/2010/main" val="0"/>
@@ -8796,12 +9719,12 @@
       <w:pPr>
         <w:pStyle w:val="Heading2"/>
       </w:pPr>
-      <w:bookmarkStart w:id="34" w:name="_Toc54879454"/>
+      <w:bookmarkStart w:id="44" w:name="_Toc54913422"/>
       <w:r>
         <w:lastRenderedPageBreak/>
         <w:t>5.4a: ‘Player’ view loaded with the playlist I selected, about to click the ‘previous’ button.</w:t>
       </w:r>
-      <w:bookmarkEnd w:id="34"/>
+      <w:bookmarkEnd w:id="44"/>
     </w:p>
     <w:p>
       <w:r>
@@ -8826,7 +9749,7 @@
                     </pic:cNvPicPr>
                   </pic:nvPicPr>
                   <pic:blipFill>
-                    <a:blip r:embed="rId42">
+                    <a:blip r:embed="rId44">
                       <a:extLst>
                         <a:ext uri="{28A0092B-C50C-407E-A947-70E740481C1C}">
                           <a14:useLocalDpi xmlns:a14="http://schemas.microsoft.com/office/drawing/2010/main" val="0"/>
@@ -8862,14 +9785,14 @@
       <w:pPr>
         <w:pStyle w:val="Heading2"/>
       </w:pPr>
-      <w:bookmarkStart w:id="35" w:name="_Toc54879455"/>
+      <w:bookmarkStart w:id="45" w:name="_Toc54913423"/>
       <w:r>
         <w:t>5.4b: ’Player’ view loaded with the playlist I selected, now on the last song in the playlist after clicking the ‘previous’ button</w:t>
       </w:r>
       <w:r>
         <w:t>, about to click the next button.</w:t>
       </w:r>
-      <w:bookmarkEnd w:id="35"/>
+      <w:bookmarkEnd w:id="45"/>
     </w:p>
     <w:p>
       <w:r>
@@ -8894,7 +9817,7 @@
                     </pic:cNvPicPr>
                   </pic:nvPicPr>
                   <pic:blipFill>
-                    <a:blip r:embed="rId43">
+                    <a:blip r:embed="rId45">
                       <a:extLst>
                         <a:ext uri="{28A0092B-C50C-407E-A947-70E740481C1C}">
                           <a14:useLocalDpi xmlns:a14="http://schemas.microsoft.com/office/drawing/2010/main" val="0"/>
@@ -8930,12 +9853,12 @@
       <w:pPr>
         <w:pStyle w:val="Heading2"/>
       </w:pPr>
-      <w:bookmarkStart w:id="36" w:name="_Toc54879456"/>
+      <w:bookmarkStart w:id="46" w:name="_Toc54913424"/>
       <w:r>
         <w:lastRenderedPageBreak/>
         <w:t>5.4c: ‘Player’ view loaded with the playlist I selected, now on the first song in the playlist after clicking the ‘next’ button.</w:t>
       </w:r>
-      <w:bookmarkEnd w:id="36"/>
+      <w:bookmarkEnd w:id="46"/>
     </w:p>
     <w:p>
       <w:r>
@@ -8960,7 +9883,7 @@
                     </pic:cNvPicPr>
                   </pic:nvPicPr>
                   <pic:blipFill>
-                    <a:blip r:embed="rId44">
+                    <a:blip r:embed="rId46">
                       <a:extLst>
                         <a:ext uri="{28A0092B-C50C-407E-A947-70E740481C1C}">
                           <a14:useLocalDpi xmlns:a14="http://schemas.microsoft.com/office/drawing/2010/main" val="0"/>
@@ -8996,14 +9919,14 @@
       <w:pPr>
         <w:pStyle w:val="Heading2"/>
       </w:pPr>
-      <w:bookmarkStart w:id="37" w:name="_Toc54879457"/>
+      <w:bookmarkStart w:id="47" w:name="_Toc54913425"/>
       <w:r>
         <w:t>5.5</w:t>
       </w:r>
       <w:r>
         <w:t>a: ‘Player’ view loaded with the playlist I selected, about to click the ‘Shuffle’ button.</w:t>
       </w:r>
-      <w:bookmarkEnd w:id="37"/>
+      <w:bookmarkEnd w:id="47"/>
     </w:p>
     <w:p>
       <w:r>
@@ -9028,7 +9951,7 @@
                     </pic:cNvPicPr>
                   </pic:nvPicPr>
                   <pic:blipFill>
-                    <a:blip r:embed="rId45">
+                    <a:blip r:embed="rId47">
                       <a:extLst>
                         <a:ext uri="{28A0092B-C50C-407E-A947-70E740481C1C}">
                           <a14:useLocalDpi xmlns:a14="http://schemas.microsoft.com/office/drawing/2010/main" val="0"/>
@@ -9064,12 +9987,12 @@
       <w:pPr>
         <w:pStyle w:val="Heading2"/>
       </w:pPr>
-      <w:bookmarkStart w:id="38" w:name="_Toc54879458"/>
+      <w:bookmarkStart w:id="48" w:name="_Toc54913426"/>
       <w:r>
         <w:lastRenderedPageBreak/>
         <w:t>5.5b: ‘Player’ view loaded with the playlist I selected, at the third song (randomly selected) in the playlist.</w:t>
       </w:r>
-      <w:bookmarkEnd w:id="38"/>
+      <w:bookmarkEnd w:id="48"/>
     </w:p>
     <w:p>
       <w:r>
@@ -9094,7 +10017,7 @@
                     </pic:cNvPicPr>
                   </pic:nvPicPr>
                   <pic:blipFill>
-                    <a:blip r:embed="rId46">
+                    <a:blip r:embed="rId48">
                       <a:extLst>
                         <a:ext uri="{28A0092B-C50C-407E-A947-70E740481C1C}">
                           <a14:useLocalDpi xmlns:a14="http://schemas.microsoft.com/office/drawing/2010/main" val="0"/>
@@ -9130,7 +10053,7 @@
       <w:pPr>
         <w:pStyle w:val="Heading2"/>
       </w:pPr>
-      <w:bookmarkStart w:id="39" w:name="_Toc54879459"/>
+      <w:bookmarkStart w:id="49" w:name="_Toc54913427"/>
       <w:r>
         <w:t>5.6</w:t>
       </w:r>
@@ -9140,7 +10063,7 @@
       <w:r>
         <w:t>: ‘Player’ view loaded with the playlist I selected, I can see the position of the song in the playlist at the bottom right of the display screen.</w:t>
       </w:r>
-      <w:bookmarkEnd w:id="39"/>
+      <w:bookmarkEnd w:id="49"/>
     </w:p>
     <w:p>
       <w:r>
@@ -9163,7 +10086,7 @@
                     <pic:cNvPicPr/>
                   </pic:nvPicPr>
                   <pic:blipFill>
-                    <a:blip r:embed="rId47"/>
+                    <a:blip r:embed="rId49"/>
                     <a:stretch>
                       <a:fillRect/>
                     </a:stretch>
@@ -9188,12 +10111,12 @@
       <w:pPr>
         <w:pStyle w:val="Heading2"/>
       </w:pPr>
-      <w:bookmarkStart w:id="40" w:name="_Toc54879460"/>
+      <w:bookmarkStart w:id="50" w:name="_Toc54913428"/>
       <w:r>
         <w:lastRenderedPageBreak/>
         <w:t>5.6b: ‘Player’ view loaded with the playlist I selected, I can see the position of the song in the playlist at the bottom right of the display screen.</w:t>
       </w:r>
-      <w:bookmarkEnd w:id="40"/>
+      <w:bookmarkEnd w:id="50"/>
     </w:p>
     <w:p>
       <w:r>
@@ -9216,7 +10139,7 @@
                     <pic:cNvPicPr/>
                   </pic:nvPicPr>
                   <pic:blipFill>
-                    <a:blip r:embed="rId48"/>
+                    <a:blip r:embed="rId50"/>
                     <a:stretch>
                       <a:fillRect/>
                     </a:stretch>
@@ -9241,11 +10164,11 @@
       <w:pPr>
         <w:pStyle w:val="Heading2"/>
       </w:pPr>
-      <w:bookmarkStart w:id="41" w:name="_Toc54879461"/>
+      <w:bookmarkStart w:id="51" w:name="_Toc54913429"/>
       <w:r>
         <w:t>5.6c: ‘Player’ view loaded with the playlist I selected, I can see the position of the song in the playlist at the bottom right of the display screen.</w:t>
       </w:r>
-      <w:bookmarkEnd w:id="41"/>
+      <w:bookmarkEnd w:id="51"/>
     </w:p>
     <w:p>
       <w:r>
@@ -9268,7 +10191,7 @@
                     <pic:cNvPicPr/>
                   </pic:nvPicPr>
                   <pic:blipFill>
-                    <a:blip r:embed="rId49"/>
+                    <a:blip r:embed="rId51"/>
                     <a:stretch>
                       <a:fillRect/>
                     </a:stretch>
@@ -9293,12 +10216,12 @@
       <w:pPr>
         <w:pStyle w:val="Heading2"/>
       </w:pPr>
-      <w:bookmarkStart w:id="42" w:name="_Toc54879462"/>
+      <w:bookmarkStart w:id="52" w:name="_Toc54913430"/>
       <w:r>
         <w:lastRenderedPageBreak/>
         <w:t>5.7: ‘Player’ view loaded with the song I selected, I can only interact with the ‘pause/play’ button, the ‘playlist buttons’ are disabled.</w:t>
       </w:r>
-      <w:bookmarkEnd w:id="42"/>
+      <w:bookmarkEnd w:id="52"/>
     </w:p>
     <w:p>
       <w:r>
@@ -9321,7 +10244,7 @@
                     <pic:cNvPicPr/>
                   </pic:nvPicPr>
                   <pic:blipFill>
-                    <a:blip r:embed="rId50"/>
+                    <a:blip r:embed="rId52"/>
                     <a:stretch>
                       <a:fillRect/>
                     </a:stretch>
@@ -13432,7 +14355,7 @@
 </file>
 
 <file path=customXml/itemProps2.xml><?xml version="1.0" encoding="utf-8"?>
-<ds:datastoreItem xmlns:ds="http://schemas.openxmlformats.org/officeDocument/2006/customXml" ds:itemID="{2A0DD6C0-E497-491B-B328-6BE9AB6D9BE1}">
+<ds:datastoreItem xmlns:ds="http://schemas.openxmlformats.org/officeDocument/2006/customXml" ds:itemID="{8630F1B5-22EA-4B36-B10E-FFCF0C8A0CED}">
   <ds:schemaRefs>
     <ds:schemaRef ds:uri="http://schemas.openxmlformats.org/officeDocument/2006/bibliography"/>
   </ds:schemaRefs>

</xml_diff>